<commit_message>
Billy Christmas edits done.
</commit_message>
<xml_diff>
--- a/chapters/christmas.docx
+++ b/chapters/christmas.docx
@@ -156,7 +156,25 @@
         <w:rPr>
           <w:rFonts w:ascii="Aptos" w:hAnsi="Aptos"/>
         </w:rPr>
-        <w:t xml:space="preserve"> philosophy. Though much of this writing was polemical side, he made significant </w:t>
+        <w:t xml:space="preserve"> philosophy. Though much of this writing was </w:t>
+      </w:r>
+      <w:r>
+        <w:rPr>
+          <w:rFonts w:ascii="Aptos" w:hAnsi="Aptos"/>
+        </w:rPr>
+        <w:t xml:space="preserve">on the </w:t>
+      </w:r>
+      <w:r>
+        <w:rPr>
+          <w:rFonts w:ascii="Aptos" w:hAnsi="Aptos"/>
+        </w:rPr>
+        <w:t xml:space="preserve">polemical side, he made </w:t>
+      </w:r>
+      <w:r>
+        <w:rPr>
+          <w:rFonts w:ascii="Aptos" w:hAnsi="Aptos"/>
+        </w:rPr>
+        <w:t xml:space="preserve">important, if indirect, </w:t>
       </w:r>
       <w:r>
         <w:rPr>
@@ -304,12 +322,6 @@
       </w:r>
       <w:r>
         <w:rPr>
-          <w:rFonts w:ascii="Aptos" w:hAnsi="Aptos"/>
-        </w:rPr>
-        <w:t xml:space="preserve"> </w:t>
-      </w:r>
-      <w:r>
-        <w:rPr>
           <w:rStyle w:val="FootnoteReference"/>
           <w:rFonts w:ascii="Aptos" w:hAnsi="Aptos"/>
         </w:rPr>
@@ -352,25 +364,19 @@
       </w:r>
       <w:r>
         <w:rPr>
+          <w:rStyle w:val="FootnoteReference"/>
+          <w:rFonts w:ascii="Aptos" w:hAnsi="Aptos"/>
+        </w:rPr>
+        <w:footnoteReference w:id="2"/>
+      </w:r>
+      <w:r>
+        <w:rPr>
           <w:rFonts w:ascii="Aptos" w:hAnsi="Aptos"/>
         </w:rPr>
         <w:t xml:space="preserve"> </w:t>
       </w:r>
       <w:r>
         <w:rPr>
-          <w:rStyle w:val="FootnoteReference"/>
-          <w:rFonts w:ascii="Aptos" w:hAnsi="Aptos"/>
-        </w:rPr>
-        <w:footnoteReference w:id="2"/>
-      </w:r>
-      <w:r>
-        <w:rPr>
-          <w:rFonts w:ascii="Aptos" w:hAnsi="Aptos"/>
-        </w:rPr>
-        <w:t xml:space="preserve"> </w:t>
-      </w:r>
-      <w:r>
-        <w:rPr>
           <w:rFonts w:ascii="Aptos" w:hAnsi="Aptos"/>
         </w:rPr>
         <w:t xml:space="preserve">In this manner he draws the gaze of the contemporary, </w:t>
@@ -407,7 +413,7 @@
         <w:rPr>
           <w:rFonts w:ascii="Aptos" w:hAnsi="Aptos"/>
         </w:rPr>
-        <w:t xml:space="preserve"> </w:t>
+        <w:t>.</w:t>
       </w:r>
       <w:r>
         <w:rPr>
@@ -415,12 +421,6 @@
           <w:rFonts w:ascii="Aptos" w:hAnsi="Aptos"/>
         </w:rPr>
         <w:footnoteReference w:id="3"/>
-      </w:r>
-      <w:r>
-        <w:rPr>
-          <w:rFonts w:ascii="Aptos" w:hAnsi="Aptos"/>
-        </w:rPr>
-        <w:t>.</w:t>
       </w:r>
     </w:p>
     <w:p>
@@ -493,20 +493,20 @@
         <w:rPr>
           <w:rFonts w:ascii="Aptos" w:hAnsi="Aptos"/>
         </w:rPr>
+        <w:t>,</w:t>
+      </w:r>
+      <w:r>
+        <w:rPr>
+          <w:rStyle w:val="FootnoteReference"/>
+          <w:rFonts w:ascii="Aptos" w:hAnsi="Aptos"/>
+        </w:rPr>
+        <w:footnoteReference w:id="4"/>
+      </w:r>
+      <w:r>
+        <w:rPr>
+          <w:rFonts w:ascii="Aptos" w:hAnsi="Aptos"/>
+        </w:rPr>
         <w:t xml:space="preserve"> </w:t>
-      </w:r>
-      <w:r>
-        <w:rPr>
-          <w:rStyle w:val="FootnoteReference"/>
-          <w:rFonts w:ascii="Aptos" w:hAnsi="Aptos"/>
-        </w:rPr>
-        <w:footnoteReference w:id="4"/>
-      </w:r>
-      <w:r>
-        <w:rPr>
-          <w:rFonts w:ascii="Aptos" w:hAnsi="Aptos"/>
-        </w:rPr>
-        <w:t xml:space="preserve">, </w:t>
       </w:r>
       <w:r>
         <w:rPr>
@@ -556,107 +556,113 @@
         <w:rPr>
           <w:rFonts w:ascii="Aptos" w:hAnsi="Aptos"/>
         </w:rPr>
+        <w:t>,</w:t>
+      </w:r>
+      <w:r>
+        <w:rPr>
+          <w:rStyle w:val="FootnoteReference"/>
+          <w:rFonts w:ascii="Aptos" w:hAnsi="Aptos"/>
+        </w:rPr>
+        <w:footnoteReference w:id="6"/>
+      </w:r>
+      <w:r>
+        <w:rPr>
+          <w:rFonts w:ascii="Aptos" w:hAnsi="Aptos"/>
+        </w:rPr>
+        <w:t xml:space="preserve"> and</w:t>
+      </w:r>
+      <w:r>
+        <w:rPr>
+          <w:rFonts w:ascii="Aptos" w:hAnsi="Aptos"/>
+        </w:rPr>
         <w:t xml:space="preserve"> </w:t>
       </w:r>
       <w:r>
         <w:rPr>
-          <w:rStyle w:val="FootnoteReference"/>
-          <w:rFonts w:ascii="Aptos" w:hAnsi="Aptos"/>
-        </w:rPr>
-        <w:footnoteReference w:id="6"/>
-      </w:r>
-      <w:r>
-        <w:rPr>
-          <w:rFonts w:ascii="Aptos" w:hAnsi="Aptos"/>
-        </w:rPr>
-        <w:t>, and</w:t>
+          <w:rFonts w:ascii="Aptos" w:hAnsi="Aptos"/>
+        </w:rPr>
+        <w:t xml:space="preserve">the justification of worker expropriation of industries </w:t>
+      </w:r>
+      <w:r>
+        <w:rPr>
+          <w:rFonts w:ascii="Aptos" w:hAnsi="Aptos"/>
+        </w:rPr>
+        <w:t>who had grown large due to,</w:t>
+      </w:r>
+      <w:r>
+        <w:rPr>
+          <w:rFonts w:ascii="Aptos" w:hAnsi="Aptos"/>
+        </w:rPr>
+        <w:t xml:space="preserve"> even indirect</w:t>
+      </w:r>
+      <w:r>
+        <w:rPr>
+          <w:rFonts w:ascii="Aptos" w:hAnsi="Aptos"/>
+        </w:rPr>
+        <w:t>,</w:t>
+      </w:r>
+      <w:r>
+        <w:rPr>
+          <w:rFonts w:ascii="Aptos" w:hAnsi="Aptos"/>
+        </w:rPr>
+        <w:t xml:space="preserve"> government-granted privileg</w:t>
+      </w:r>
+      <w:r>
+        <w:rPr>
+          <w:rFonts w:ascii="Aptos" w:hAnsi="Aptos"/>
+        </w:rPr>
+        <w:t>e</w:t>
+      </w:r>
+      <w:r>
+        <w:rPr>
+          <w:rFonts w:ascii="Aptos" w:hAnsi="Aptos"/>
+        </w:rPr>
+        <w:t>.</w:t>
+      </w:r>
+      <w:r>
+        <w:rPr>
+          <w:rStyle w:val="FootnoteReference"/>
+          <w:rFonts w:ascii="Aptos" w:hAnsi="Aptos"/>
+        </w:rPr>
+        <w:footnoteReference w:id="7"/>
+      </w:r>
+      <w:r>
+        <w:rPr>
+          <w:rFonts w:ascii="Aptos" w:hAnsi="Aptos"/>
+        </w:rPr>
+        <w:t xml:space="preserve"> He largely agreed with the Marxist historian Gabriel Kolko</w:t>
+      </w:r>
+      <w:r>
+        <w:rPr>
+          <w:rStyle w:val="FootnoteReference"/>
+          <w:rFonts w:ascii="Aptos" w:hAnsi="Aptos"/>
+        </w:rPr>
+        <w:footnoteReference w:id="8"/>
+      </w:r>
+      <w:r>
+        <w:rPr>
+          <w:rFonts w:ascii="Aptos" w:hAnsi="Aptos"/>
+        </w:rPr>
+        <w:t xml:space="preserve"> that the federal regulatory and administrative apparatus of the United States functioned to serve the corporate class</w:t>
+      </w:r>
+      <w:r>
+        <w:rPr>
+          <w:rFonts w:ascii="Aptos" w:hAnsi="Aptos"/>
+        </w:rPr>
+        <w:t>.</w:t>
+      </w:r>
+      <w:r>
+        <w:rPr>
+          <w:rStyle w:val="FootnoteReference"/>
+          <w:rFonts w:ascii="Aptos" w:hAnsi="Aptos"/>
+        </w:rPr>
+        <w:footnoteReference w:id="9"/>
       </w:r>
       <w:r>
         <w:rPr>
           <w:rFonts w:ascii="Aptos" w:hAnsi="Aptos"/>
         </w:rPr>
         <w:t xml:space="preserve"> </w:t>
-      </w:r>
-      <w:r>
-        <w:rPr>
-          <w:rFonts w:ascii="Aptos" w:hAnsi="Aptos"/>
-        </w:rPr>
-        <w:t xml:space="preserve">the justification of worker expropriation of industries </w:t>
-      </w:r>
-      <w:r>
-        <w:rPr>
-          <w:rFonts w:ascii="Aptos" w:hAnsi="Aptos"/>
-        </w:rPr>
-        <w:t>who had grown large due to,</w:t>
-      </w:r>
-      <w:r>
-        <w:rPr>
-          <w:rFonts w:ascii="Aptos" w:hAnsi="Aptos"/>
-        </w:rPr>
-        <w:t xml:space="preserve"> even indirect</w:t>
-      </w:r>
-      <w:r>
-        <w:rPr>
-          <w:rFonts w:ascii="Aptos" w:hAnsi="Aptos"/>
-        </w:rPr>
-        <w:t>,</w:t>
-      </w:r>
-      <w:r>
-        <w:rPr>
-          <w:rFonts w:ascii="Aptos" w:hAnsi="Aptos"/>
-        </w:rPr>
-        <w:t xml:space="preserve"> government-granted privileg</w:t>
-      </w:r>
-      <w:r>
-        <w:rPr>
-          <w:rFonts w:ascii="Aptos" w:hAnsi="Aptos"/>
-        </w:rPr>
-        <w:t xml:space="preserve">e </w:t>
-      </w:r>
-      <w:r>
-        <w:rPr>
-          <w:rStyle w:val="FootnoteReference"/>
-          <w:rFonts w:ascii="Aptos" w:hAnsi="Aptos"/>
-        </w:rPr>
-        <w:footnoteReference w:id="7"/>
-      </w:r>
-      <w:r>
-        <w:rPr>
-          <w:rFonts w:ascii="Aptos" w:hAnsi="Aptos"/>
-        </w:rPr>
-        <w:t>.</w:t>
-      </w:r>
-      <w:r>
-        <w:rPr>
-          <w:rFonts w:ascii="Aptos" w:hAnsi="Aptos"/>
-        </w:rPr>
-        <w:t xml:space="preserve"> He largely agreed with the Marxist historian Gabriel Kolko </w:t>
-      </w:r>
-      <w:r>
-        <w:rPr>
-          <w:rStyle w:val="FootnoteReference"/>
-          <w:rFonts w:ascii="Aptos" w:hAnsi="Aptos"/>
-        </w:rPr>
-        <w:footnoteReference w:id="8"/>
-      </w:r>
-      <w:r>
-        <w:rPr>
-          <w:rFonts w:ascii="Aptos" w:hAnsi="Aptos"/>
-        </w:rPr>
-        <w:t xml:space="preserve"> that the federal regulatory and administrative apparatus of the United States functioned to serve the corporate class </w:t>
-      </w:r>
-      <w:r>
-        <w:rPr>
-          <w:rStyle w:val="FootnoteReference"/>
-          <w:rFonts w:ascii="Aptos" w:hAnsi="Aptos"/>
-        </w:rPr>
-        <w:footnoteReference w:id="9"/>
-      </w:r>
-      <w:r>
-        <w:rPr>
-          <w:rFonts w:ascii="Aptos" w:hAnsi="Aptos"/>
-        </w:rPr>
-        <w:t xml:space="preserve">. </w:t>
       </w:r>
     </w:p>
     <w:p>
@@ -685,21 +691,7 @@
         <w:rPr>
           <w:rFonts w:ascii="Aptos" w:hAnsi="Aptos"/>
         </w:rPr>
-        <w:t xml:space="preserve"> left-wing policies that pursued any </w:t>
-      </w:r>
-      <w:proofErr w:type="gramStart"/>
-      <w:r>
-        <w:rPr>
-          <w:rFonts w:ascii="Aptos" w:hAnsi="Aptos"/>
-        </w:rPr>
-        <w:t>variety  of</w:t>
-      </w:r>
-      <w:proofErr w:type="gramEnd"/>
-      <w:r>
-        <w:rPr>
-          <w:rFonts w:ascii="Aptos" w:hAnsi="Aptos"/>
-        </w:rPr>
-        <w:t xml:space="preserve"> equality outcomes, arguing for a kind of natural inequality </w:t>
+        <w:t xml:space="preserve"> left-wing policies that pursued any variety of equality outcomes, arguing for a kind of natural inequality </w:t>
       </w:r>
       <w:r>
         <w:rPr>
@@ -718,7 +710,13 @@
         <w:rPr>
           <w:rFonts w:ascii="Aptos" w:hAnsi="Aptos"/>
         </w:rPr>
-        <w:t xml:space="preserve"> 1992 explicitly advocating “paleo-libertarianism;” the use of right-wing populism as a vehicle for the libertarian agenda </w:t>
+        <w:t xml:space="preserve"> 1992 explicitly advocating “paleo-libertarianism;” the use of right-wing populism as a vehicle for the libertarian agenda</w:t>
+      </w:r>
+      <w:r>
+        <w:rPr>
+          <w:rFonts w:ascii="Aptos" w:hAnsi="Aptos"/>
+        </w:rPr>
+        <w:t>.</w:t>
       </w:r>
       <w:r>
         <w:rPr>
@@ -754,7 +752,19 @@
         <w:rPr>
           <w:rFonts w:ascii="Aptos" w:hAnsi="Aptos"/>
         </w:rPr>
-        <w:t xml:space="preserve"> whether it be in support of egalitarian ends of reactionary ends. He was always in </w:t>
+        <w:t xml:space="preserve"> whether it be in support of egalitarian ends o</w:t>
+      </w:r>
+      <w:r>
+        <w:rPr>
+          <w:rFonts w:ascii="Aptos" w:hAnsi="Aptos"/>
+        </w:rPr>
+        <w:t>r</w:t>
+      </w:r>
+      <w:r>
+        <w:rPr>
+          <w:rFonts w:ascii="Aptos" w:hAnsi="Aptos"/>
+        </w:rPr>
+        <w:t xml:space="preserve"> reactionary ends. He was always in </w:t>
       </w:r>
       <w:proofErr w:type="spellStart"/>
       <w:r>
@@ -800,21 +810,19 @@
         <w:rPr>
           <w:rFonts w:ascii="Aptos" w:hAnsi="Aptos"/>
         </w:rPr>
-        <w:t xml:space="preserve">Black </w:t>
-      </w:r>
-      <w:proofErr w:type="gramStart"/>
-      <w:r>
-        <w:rPr>
-          <w:rFonts w:ascii="Aptos" w:hAnsi="Aptos"/>
-        </w:rPr>
-        <w:t>nationalism</w:t>
-      </w:r>
-      <w:proofErr w:type="gramEnd"/>
-      <w:r>
-        <w:rPr>
-          <w:rFonts w:ascii="Aptos" w:hAnsi="Aptos"/>
-        </w:rPr>
-        <w:t xml:space="preserve"> he also defended the rights of white people to engage in </w:t>
+        <w:t>Black nationalism</w:t>
+      </w:r>
+      <w:r>
+        <w:rPr>
+          <w:rFonts w:ascii="Aptos" w:hAnsi="Aptos"/>
+        </w:rPr>
+        <w:t>, this was an extension of his universal belief in freedom of association and disassociation, which also extended to the right of white people</w:t>
+      </w:r>
+      <w:r>
+        <w:rPr>
+          <w:rFonts w:ascii="Aptos" w:hAnsi="Aptos"/>
+        </w:rPr>
+        <w:t xml:space="preserve"> to engage in </w:t>
       </w:r>
       <w:r>
         <w:rPr>
@@ -834,7 +842,7 @@
         <w:rPr>
           <w:rFonts w:ascii="Aptos" w:hAnsi="Aptos"/>
         </w:rPr>
-        <w:t xml:space="preserve"> </w:t>
+        <w:t>.</w:t>
       </w:r>
       <w:r>
         <w:rPr>
@@ -847,7 +855,7 @@
         <w:rPr>
           <w:rFonts w:ascii="Aptos" w:hAnsi="Aptos"/>
         </w:rPr>
-        <w:t xml:space="preserve">. His radical opposition to state power and advocacy for political exit </w:t>
+        <w:t xml:space="preserve"> His radical opposition to state power and advocacy for political exit </w:t>
       </w:r>
       <w:r>
         <w:rPr>
@@ -928,13 +936,19 @@
         <w:rPr>
           <w:rFonts w:ascii="Aptos" w:hAnsi="Aptos"/>
         </w:rPr>
-        <w:t>My personal odyssey is unimportant; the important point is that if I can move from extreme right” to “extreme left” merely by standing in one place, drastic though unrecognized changes must have taken place through the American political spectrum over the last generation.</w:t>
-      </w:r>
-      <w:r>
-        <w:rPr>
-          <w:rFonts w:ascii="Aptos" w:hAnsi="Aptos"/>
-        </w:rPr>
-        <w:t xml:space="preserve"> </w:t>
+        <w:t xml:space="preserve">My personal odyssey is unimportant; the important point is that if I can move from </w:t>
+      </w:r>
+      <w:r>
+        <w:rPr>
+          <w:rFonts w:ascii="Aptos" w:hAnsi="Aptos"/>
+        </w:rPr>
+        <w:t>“</w:t>
+      </w:r>
+      <w:r>
+        <w:rPr>
+          <w:rFonts w:ascii="Aptos" w:hAnsi="Aptos"/>
+        </w:rPr>
+        <w:t>extreme right” to “extreme left” merely by standing in one place, drastic though unrecognized changes must have taken place through the American political spectrum over the last generation.</w:t>
       </w:r>
       <w:r>
         <w:rPr>
@@ -964,13 +978,26 @@
         <w:rPr>
           <w:rFonts w:ascii="Aptos" w:hAnsi="Aptos"/>
         </w:rPr>
+        <w:lastRenderedPageBreak/>
         <w:t>His contribution to right-wing fusionism is, however, less significant than his contributions to left market anarchism.</w:t>
       </w:r>
       <w:r>
         <w:rPr>
           <w:rFonts w:ascii="Aptos" w:hAnsi="Aptos"/>
         </w:rPr>
-        <w:t xml:space="preserve"> Although, history will probably more markedly remember him as a </w:t>
+        <w:t xml:space="preserve"> </w:t>
+      </w:r>
+      <w:r>
+        <w:rPr>
+          <w:rFonts w:ascii="Aptos" w:hAnsi="Aptos"/>
+        </w:rPr>
+        <w:t>However</w:t>
+      </w:r>
+      <w:r>
+        <w:rPr>
+          <w:rFonts w:ascii="Aptos" w:hAnsi="Aptos"/>
+        </w:rPr>
+        <w:t xml:space="preserve">, history will probably more markedly remember him as a </w:t>
       </w:r>
       <w:r>
         <w:rPr>
@@ -988,14 +1015,7 @@
         <w:rPr>
           <w:rFonts w:ascii="Aptos" w:hAnsi="Aptos"/>
         </w:rPr>
-        <w:t xml:space="preserve">. The kind of </w:t>
-      </w:r>
-      <w:r>
-        <w:rPr>
-          <w:rFonts w:ascii="Aptos" w:hAnsi="Aptos"/>
-        </w:rPr>
-        <w:lastRenderedPageBreak/>
-        <w:t xml:space="preserve">paleo-libertarianism Rothbard believed to be a viable political vehicle </w:t>
+        <w:t xml:space="preserve">. The kind of paleo-libertarianism Rothbard believed to be a viable political vehicle </w:t>
       </w:r>
       <w:r>
         <w:rPr>
@@ -1003,51 +1023,67 @@
         </w:rPr>
         <w:t xml:space="preserve">later in his life, </w:t>
       </w:r>
+      <w:r>
+        <w:rPr>
+          <w:rFonts w:ascii="Aptos" w:hAnsi="Aptos"/>
+        </w:rPr>
+        <w:t>is strongly associated today with the ideological coalition behind the Trump administration</w:t>
+      </w:r>
+      <w:r>
+        <w:rPr>
+          <w:rFonts w:ascii="Aptos" w:hAnsi="Aptos"/>
+        </w:rPr>
+        <w:t>s (2017-2021, 2024-)</w:t>
+      </w:r>
+      <w:r>
+        <w:rPr>
+          <w:rFonts w:ascii="Aptos" w:hAnsi="Aptos"/>
+        </w:rPr>
+        <w:t>,</w:t>
+      </w:r>
+      <w:r>
+        <w:rPr>
+          <w:rFonts w:ascii="Aptos" w:hAnsi="Aptos"/>
+        </w:rPr>
+        <w:t xml:space="preserve"> </w:t>
+      </w:r>
+      <w:r>
+        <w:rPr>
+          <w:rFonts w:ascii="Aptos" w:hAnsi="Aptos"/>
+        </w:rPr>
+        <w:t>w</w:t>
+      </w:r>
+      <w:r>
+        <w:rPr>
+          <w:rFonts w:ascii="Aptos" w:hAnsi="Aptos"/>
+        </w:rPr>
+        <w:t xml:space="preserve">hereas left market anarchism does not have any </w:t>
+      </w:r>
       <w:proofErr w:type="spellStart"/>
       <w:r>
         <w:rPr>
           <w:rFonts w:ascii="Aptos" w:hAnsi="Aptos"/>
         </w:rPr>
-        <w:t>r</w:t>
-      </w:r>
-      <w:r>
-        <w:rPr>
-          <w:rFonts w:ascii="Aptos" w:hAnsi="Aptos"/>
-        </w:rPr>
-        <w:t>is</w:t>
+        <w:t>organised</w:t>
       </w:r>
       <w:proofErr w:type="spellEnd"/>
       <w:r>
         <w:rPr>
           <w:rFonts w:ascii="Aptos" w:hAnsi="Aptos"/>
         </w:rPr>
-        <w:t xml:space="preserve"> strongly associated today with the ideological coalition behind the Trump administration</w:t>
-      </w:r>
-      <w:r>
-        <w:rPr>
-          <w:rFonts w:ascii="Aptos" w:hAnsi="Aptos"/>
-        </w:rPr>
-        <w:t>s (2017-2021, 2024-)</w:t>
-      </w:r>
-      <w:r>
-        <w:rPr>
-          <w:rFonts w:ascii="Aptos" w:hAnsi="Aptos"/>
-        </w:rPr>
-        <w:t xml:space="preserve">. Whereas left market anarchism does not have any </w:t>
-      </w:r>
-      <w:proofErr w:type="spellStart"/>
-      <w:r>
-        <w:rPr>
-          <w:rFonts w:ascii="Aptos" w:hAnsi="Aptos"/>
-        </w:rPr>
-        <w:t>organised</w:t>
-      </w:r>
-      <w:proofErr w:type="spellEnd"/>
-      <w:r>
-        <w:rPr>
-          <w:rFonts w:ascii="Aptos" w:hAnsi="Aptos"/>
-        </w:rPr>
-        <w:t xml:space="preserve"> political weight whatsoever. This is, however, a shame</w:t>
+        <w:t xml:space="preserve"> political weight whatsoever</w:t>
+      </w:r>
+      <w:r>
+        <w:rPr>
+          <w:rFonts w:ascii="Aptos" w:hAnsi="Aptos"/>
+        </w:rPr>
+        <w:t xml:space="preserve"> (perhaps as a feature rather than a bug)</w:t>
+      </w:r>
+      <w:r>
+        <w:rPr>
+          <w:rFonts w:ascii="Aptos" w:hAnsi="Aptos"/>
+        </w:rPr>
+        <w:t>. This is, however, a shame</w:t>
       </w:r>
       <w:r>
         <w:rPr>
@@ -1224,20 +1260,20 @@
         <w:rPr>
           <w:rFonts w:ascii="Aptos" w:hAnsi="Aptos"/>
         </w:rPr>
+        <w:t>.</w:t>
+      </w:r>
+      <w:r>
+        <w:rPr>
+          <w:rStyle w:val="FootnoteReference"/>
+          <w:rFonts w:ascii="Aptos" w:hAnsi="Aptos"/>
+        </w:rPr>
+        <w:footnoteReference w:id="17"/>
+      </w:r>
+      <w:r>
+        <w:rPr>
+          <w:rFonts w:ascii="Aptos" w:hAnsi="Aptos"/>
+        </w:rPr>
         <w:t xml:space="preserve"> </w:t>
-      </w:r>
-      <w:r>
-        <w:rPr>
-          <w:rStyle w:val="FootnoteReference"/>
-          <w:rFonts w:ascii="Aptos" w:hAnsi="Aptos"/>
-        </w:rPr>
-        <w:footnoteReference w:id="17"/>
-      </w:r>
-      <w:r>
-        <w:rPr>
-          <w:rFonts w:ascii="Aptos" w:hAnsi="Aptos"/>
-        </w:rPr>
-        <w:t xml:space="preserve">. </w:t>
       </w:r>
       <w:r>
         <w:rPr>
@@ -1315,7 +1351,19 @@
         <w:rPr>
           <w:rFonts w:ascii="Aptos" w:hAnsi="Aptos"/>
         </w:rPr>
-        <w:t xml:space="preserve"> were couched the in conceptual framework of </w:t>
+        <w:t xml:space="preserve"> were couched </w:t>
+      </w:r>
+      <w:r>
+        <w:rPr>
+          <w:rFonts w:ascii="Aptos" w:hAnsi="Aptos"/>
+        </w:rPr>
+        <w:t xml:space="preserve">in the </w:t>
+      </w:r>
+      <w:r>
+        <w:rPr>
+          <w:rFonts w:ascii="Aptos" w:hAnsi="Aptos"/>
+        </w:rPr>
+        <w:t xml:space="preserve">conceptual framework of </w:t>
       </w:r>
       <w:r>
         <w:rPr>
@@ -1330,12 +1378,6 @@
           <w:rFonts w:ascii="Aptos" w:hAnsi="Aptos"/>
         </w:rPr>
         <w:t>. Neither of these thinkers worked in this framework. But Rothbard did.</w:t>
-      </w:r>
-      <w:r>
-        <w:rPr>
-          <w:rFonts w:ascii="Aptos" w:hAnsi="Aptos"/>
-        </w:rPr>
-        <w:t xml:space="preserve"> </w:t>
       </w:r>
       <w:r>
         <w:rPr>
@@ -1357,14 +1399,14 @@
         <w:rPr>
           <w:rFonts w:ascii="Aptos" w:hAnsi="Aptos"/>
         </w:rPr>
-        <w:t xml:space="preserve">The thesis of Nozick’s book was, in short, that the minimal state is justified, that no more of an extensive state can be justified, and moreover, that minimal state is an inspiring “framework for utopia.” The philosophical mainstream was very much in support of extensive government intervention in the economy for the sake of ensuring more equal socioeconomic outcomes than it was believed would exist in a laissez-faire system. Nozick sought to argue that the intervention of the state in the marketplace, for any other reason than securing people’s natural rights (over their person and property), was a violation of those rights. But he was not an anarchist: he explicitly argued from the anarchistic, natural </w:t>
+        <w:t xml:space="preserve">The thesis of Nozick’s book was, in short, that the minimal state is justified, that no more of an extensive state can be justified, and moreover, that minimal state is an inspiring “framework for utopia.” The philosophical mainstream was very much in support of extensive government intervention in the economy for the sake of ensuring more equal socioeconomic outcomes than it was believed would exist in a laissez-faire system. Nozick </w:t>
       </w:r>
       <w:r>
         <w:rPr>
           <w:rFonts w:ascii="Aptos" w:hAnsi="Aptos"/>
         </w:rPr>
         <w:lastRenderedPageBreak/>
-        <w:t>rights premises of Rothbard toward the legitimation of a (minimal) state.</w:t>
+        <w:t>sought to argue that the intervention of the state in the marketplace, for any other reason than securing people’s natural rights (over their person and property), was a violation of those rights. But he was not an anarchist: he explicitly argued from the anarchistic, natural rights premises of Rothbard toward the legitimation of a (minimal) state.</w:t>
       </w:r>
       <w:r>
         <w:rPr>
@@ -1472,7 +1514,7 @@
         <w:rPr>
           <w:rFonts w:ascii="Aptos" w:hAnsi="Aptos"/>
         </w:rPr>
-        <w:t xml:space="preserve"> with, earlier libertarian thinkers. </w:t>
+        <w:t xml:space="preserve"> with, earlier libertarian thinkers.</w:t>
       </w:r>
       <w:r>
         <w:rPr>
@@ -1575,44 +1617,32 @@
       </w:r>
       <w:r>
         <w:rPr>
+          <w:rStyle w:val="FootnoteReference"/>
+          <w:rFonts w:ascii="Aptos" w:hAnsi="Aptos"/>
+        </w:rPr>
+        <w:footnoteReference w:id="23"/>
+      </w:r>
+      <w:r>
+        <w:rPr>
+          <w:rFonts w:ascii="Aptos" w:hAnsi="Aptos"/>
+        </w:rPr>
+        <w:t xml:space="preserve"> and Immanuel Kant</w:t>
+      </w:r>
+      <w:r>
+        <w:rPr>
+          <w:rStyle w:val="FootnoteReference"/>
+          <w:rFonts w:ascii="Aptos" w:hAnsi="Aptos"/>
+        </w:rPr>
+        <w:footnoteReference w:id="24"/>
+      </w:r>
+      <w:r>
+        <w:rPr>
           <w:rFonts w:ascii="Aptos" w:hAnsi="Aptos"/>
         </w:rPr>
         <w:t xml:space="preserve"> </w:t>
       </w:r>
       <w:r>
         <w:rPr>
-          <w:rStyle w:val="FootnoteReference"/>
-          <w:rFonts w:ascii="Aptos" w:hAnsi="Aptos"/>
-        </w:rPr>
-        <w:footnoteReference w:id="23"/>
-      </w:r>
-      <w:r>
-        <w:rPr>
-          <w:rFonts w:ascii="Aptos" w:hAnsi="Aptos"/>
-        </w:rPr>
-        <w:t xml:space="preserve"> and Immanuel Kant </w:t>
-      </w:r>
-      <w:r>
-        <w:rPr>
-          <w:rFonts w:ascii="Aptos" w:hAnsi="Aptos"/>
-        </w:rPr>
-        <w:t xml:space="preserve"> </w:t>
-      </w:r>
-      <w:r>
-        <w:rPr>
-          <w:rStyle w:val="FootnoteReference"/>
-          <w:rFonts w:ascii="Aptos" w:hAnsi="Aptos"/>
-        </w:rPr>
-        <w:footnoteReference w:id="24"/>
-      </w:r>
-      <w:r>
-        <w:rPr>
-          <w:rFonts w:ascii="Aptos" w:hAnsi="Aptos"/>
-        </w:rPr>
-        <w:t xml:space="preserve"> </w:t>
-      </w:r>
-      <w:r>
-        <w:rPr>
           <w:rFonts w:ascii="Aptos" w:hAnsi="Aptos"/>
         </w:rPr>
         <w:t>especially developed theories of property in order to show just how crucial government is to human freedom (within</w:t>
@@ -1657,7 +1687,19 @@
         <w:rPr>
           <w:rFonts w:ascii="Aptos" w:hAnsi="Aptos"/>
         </w:rPr>
-        <w:t xml:space="preserve"> was that they made a legitimate state a logical impossibility. The state, as a monopoly on the authori</w:t>
+        <w:t xml:space="preserve"> was that </w:t>
+      </w:r>
+      <w:r>
+        <w:rPr>
+          <w:rFonts w:ascii="Aptos" w:hAnsi="Aptos"/>
+        </w:rPr>
+        <w:t xml:space="preserve">he argued that </w:t>
+      </w:r>
+      <w:r>
+        <w:rPr>
+          <w:rFonts w:ascii="Aptos" w:hAnsi="Aptos"/>
+        </w:rPr>
+        <w:t>they made a legitimate state a logical impossibility. The state, as a monopoly on the authori</w:t>
       </w:r>
       <w:r>
         <w:rPr>
@@ -1669,20 +1711,20 @@
         <w:rPr>
           <w:rFonts w:ascii="Aptos" w:hAnsi="Aptos"/>
         </w:rPr>
-        <w:t xml:space="preserve">ed use of coercion in society, must necessarily use coercion to sustain its monopoly. This coercion violates the natural rights of those who would otherwise compete with the state in the production of public goods like </w:t>
-      </w:r>
-      <w:r>
-        <w:rPr>
-          <w:rFonts w:ascii="Aptos" w:hAnsi="Aptos"/>
-        </w:rPr>
-        <w:t xml:space="preserve">dispute </w:t>
+        <w:t xml:space="preserve">ed use of coercion in society, must </w:t>
       </w:r>
       <w:r>
         <w:rPr>
           <w:rFonts w:ascii="Aptos" w:hAnsi="Aptos"/>
         </w:rPr>
         <w:lastRenderedPageBreak/>
-        <w:t>resolution</w:t>
+        <w:t xml:space="preserve">necessarily use coercion to sustain its monopoly. This coercion violates the natural rights of those who would otherwise compete with the state in the production of public goods like </w:t>
+      </w:r>
+      <w:r>
+        <w:rPr>
+          <w:rFonts w:ascii="Aptos" w:hAnsi="Aptos"/>
+        </w:rPr>
+        <w:t>dispute resolution</w:t>
       </w:r>
       <w:r>
         <w:rPr>
@@ -1711,14 +1753,18 @@
           <w:i/>
           <w:iCs/>
         </w:rPr>
-        <w:t xml:space="preserve">Ethics of Liberty </w:t>
-      </w:r>
-      <w:r>
-        <w:rPr>
-          <w:rStyle w:val="FootnoteReference"/>
-          <w:rFonts w:ascii="Aptos" w:hAnsi="Aptos"/>
-          <w:i/>
-          <w:iCs/>
+        <w:t>Ethics of Liberty</w:t>
+      </w:r>
+      <w:r>
+        <w:rPr>
+          <w:rFonts w:ascii="Aptos" w:hAnsi="Aptos"/>
+        </w:rPr>
+        <w:t>,</w:t>
+      </w:r>
+      <w:r>
+        <w:rPr>
+          <w:rStyle w:val="FootnoteReference"/>
+          <w:rFonts w:ascii="Aptos" w:hAnsi="Aptos"/>
         </w:rPr>
         <w:footnoteReference w:id="25"/>
       </w:r>
@@ -1726,7 +1772,7 @@
         <w:rPr>
           <w:rFonts w:ascii="Aptos" w:hAnsi="Aptos"/>
         </w:rPr>
-        <w:t>, Rothbard a</w:t>
+        <w:t xml:space="preserve"> Rothbard a</w:t>
       </w:r>
       <w:r>
         <w:rPr>
@@ -1738,20 +1784,112 @@
         <w:rPr>
           <w:rFonts w:ascii="Aptos" w:hAnsi="Aptos"/>
         </w:rPr>
+        <w:t>.</w:t>
+      </w:r>
+      <w:r>
+        <w:rPr>
+          <w:rStyle w:val="FootnoteReference"/>
+          <w:rFonts w:ascii="Aptos" w:hAnsi="Aptos"/>
+        </w:rPr>
+        <w:footnoteReference w:id="26"/>
+      </w:r>
+      <w:r>
+        <w:rPr>
+          <w:rFonts w:ascii="Aptos" w:hAnsi="Aptos"/>
+        </w:rPr>
+        <w:t xml:space="preserve"> Natural rights are the juridical expression of the natural law</w:t>
+      </w:r>
+      <w:r>
+        <w:rPr>
+          <w:rFonts w:ascii="Aptos" w:hAnsi="Aptos"/>
+        </w:rPr>
+        <w:t>.</w:t>
+      </w:r>
+      <w:r>
+        <w:rPr>
+          <w:rStyle w:val="FootnoteReference"/>
+          <w:rFonts w:ascii="Aptos" w:hAnsi="Aptos"/>
+        </w:rPr>
+        <w:footnoteReference w:id="27"/>
+      </w:r>
+      <w:r>
+        <w:rPr>
+          <w:rFonts w:ascii="Aptos" w:hAnsi="Aptos"/>
+        </w:rPr>
+        <w:t xml:space="preserve"> Rothbard takes rights to be legitimately </w:t>
+      </w:r>
+      <w:r>
+        <w:rPr>
+          <w:rFonts w:ascii="Aptos" w:hAnsi="Aptos"/>
+          <w:i/>
+          <w:iCs/>
+        </w:rPr>
+        <w:t>enforceable</w:t>
+      </w:r>
+      <w:r>
+        <w:rPr>
+          <w:rFonts w:ascii="Aptos" w:hAnsi="Aptos"/>
+        </w:rPr>
+        <w:t xml:space="preserve"> claims. Hence, whenever the natural law </w:t>
+      </w:r>
+      <w:proofErr w:type="spellStart"/>
+      <w:r>
+        <w:rPr>
+          <w:rFonts w:ascii="Aptos" w:hAnsi="Aptos"/>
+        </w:rPr>
+        <w:t>authorises</w:t>
+      </w:r>
+      <w:proofErr w:type="spellEnd"/>
+      <w:r>
+        <w:rPr>
+          <w:rFonts w:ascii="Aptos" w:hAnsi="Aptos"/>
+        </w:rPr>
+        <w:t xml:space="preserve"> us to use force, we have a natural right. Rothbard takes political philosophy to simply be the philosophy of the use of violence in society. Hence, the core of political philosophy is our natural rights</w:t>
+      </w:r>
+      <w:r>
+        <w:rPr>
+          <w:rFonts w:ascii="Aptos" w:hAnsi="Aptos"/>
+        </w:rPr>
+        <w:t>.</w:t>
+      </w:r>
+      <w:r>
+        <w:rPr>
+          <w:rStyle w:val="FootnoteReference"/>
+          <w:rFonts w:ascii="Aptos" w:hAnsi="Aptos"/>
+        </w:rPr>
+        <w:footnoteReference w:id="28"/>
+      </w:r>
+      <w:r>
+        <w:rPr>
+          <w:rFonts w:ascii="Aptos" w:hAnsi="Aptos"/>
+        </w:rPr>
+        <w:t xml:space="preserve"> In a sort of Kantian-Lockean synthesis, Rothbard argues that the most central right is the right to determine our own actions and, therefore, a right of ownership over our own persons. Self-ownership can therefore expand outward into the extra-personal world through our physical entanglement of it with our actions.</w:t>
+      </w:r>
+      <w:r>
+        <w:rPr>
+          <w:rStyle w:val="FootnoteReference"/>
+          <w:rFonts w:ascii="Aptos" w:hAnsi="Aptos"/>
+        </w:rPr>
+        <w:footnoteReference w:id="29"/>
+      </w:r>
+      <w:r>
+        <w:rPr>
+          <w:rFonts w:ascii="Aptos" w:hAnsi="Aptos"/>
+        </w:rPr>
         <w:t xml:space="preserve"> </w:t>
       </w:r>
       <w:r>
         <w:rPr>
-          <w:rStyle w:val="FootnoteReference"/>
-          <w:rFonts w:ascii="Aptos" w:hAnsi="Aptos"/>
-        </w:rPr>
-        <w:footnoteReference w:id="26"/>
-      </w:r>
-      <w:r>
-        <w:rPr>
-          <w:rFonts w:ascii="Aptos" w:hAnsi="Aptos"/>
-        </w:rPr>
-        <w:t>. Natural rights are the juridical expression of the natural law</w:t>
+          <w:rFonts w:ascii="Aptos" w:hAnsi="Aptos"/>
+        </w:rPr>
+        <w:t>One’s powers of original acquisition in this manner extend only so far as one has “actual labor brought them into production.”</w:t>
+      </w:r>
+      <w:r>
+        <w:rPr>
+          <w:rStyle w:val="FootnoteReference"/>
+          <w:rFonts w:ascii="Aptos" w:hAnsi="Aptos"/>
+        </w:rPr>
+        <w:footnoteReference w:id="30"/>
       </w:r>
       <w:r>
         <w:rPr>
@@ -1761,64 +1899,36 @@
       </w:r>
       <w:r>
         <w:rPr>
-          <w:rStyle w:val="FootnoteReference"/>
-          <w:rFonts w:ascii="Aptos" w:hAnsi="Aptos"/>
-        </w:rPr>
-        <w:footnoteReference w:id="27"/>
-      </w:r>
-      <w:r>
-        <w:rPr>
-          <w:rFonts w:ascii="Aptos" w:hAnsi="Aptos"/>
-        </w:rPr>
-        <w:t xml:space="preserve">. Rothbard takes rights to be legitimately </w:t>
-      </w:r>
-      <w:r>
-        <w:rPr>
-          <w:rFonts w:ascii="Aptos" w:hAnsi="Aptos"/>
-          <w:i/>
-          <w:iCs/>
-        </w:rPr>
-        <w:t>enforceable</w:t>
-      </w:r>
-      <w:r>
-        <w:rPr>
-          <w:rFonts w:ascii="Aptos" w:hAnsi="Aptos"/>
-        </w:rPr>
-        <w:t xml:space="preserve"> claims. Hence, whenever the natural law </w:t>
+          <w:rFonts w:ascii="Aptos" w:hAnsi="Aptos"/>
+        </w:rPr>
+        <w:t xml:space="preserve">No one may use, damage, or take your property, legitimately so acquired, without invading your rights. </w:t>
+      </w:r>
+      <w:r>
+        <w:rPr>
+          <w:rFonts w:ascii="Aptos" w:hAnsi="Aptos"/>
+        </w:rPr>
+        <w:t xml:space="preserve">If one’s rights are threatened, one is authorised to use proportional force in their </w:t>
       </w:r>
       <w:proofErr w:type="spellStart"/>
       <w:r>
         <w:rPr>
           <w:rFonts w:ascii="Aptos" w:hAnsi="Aptos"/>
         </w:rPr>
-        <w:t>authorises</w:t>
+        <w:t>defence</w:t>
       </w:r>
       <w:proofErr w:type="spellEnd"/>
       <w:r>
         <w:rPr>
           <w:rFonts w:ascii="Aptos" w:hAnsi="Aptos"/>
         </w:rPr>
-        <w:t xml:space="preserve"> us to use force, we have a natural right. Rothbard takes political philosophy to simply be the philosophy of the use of violence in society. Hence, the core of political philosophy is our natural rights </w:t>
-      </w:r>
-      <w:r>
-        <w:rPr>
-          <w:rStyle w:val="FootnoteReference"/>
-          <w:rFonts w:ascii="Aptos" w:hAnsi="Aptos"/>
-        </w:rPr>
-        <w:footnoteReference w:id="28"/>
-      </w:r>
-      <w:r>
-        <w:rPr>
-          <w:rFonts w:ascii="Aptos" w:hAnsi="Aptos"/>
-        </w:rPr>
-        <w:t xml:space="preserve">. In a sort of Kantian-Lockean synthesis, Rothbard argues that the most central right is the right to determine our own actions and, therefore, a right of ownership over our own persons. Self-ownership can therefore expand outward into the extra-personal world through our physical entanglement of it with our actions. </w:t>
-      </w:r>
-      <w:r>
-        <w:rPr>
-          <w:rStyle w:val="FootnoteReference"/>
-          <w:rFonts w:ascii="Aptos" w:hAnsi="Aptos"/>
-        </w:rPr>
-        <w:footnoteReference w:id="29"/>
+        <w:t>.</w:t>
+      </w:r>
+      <w:r>
+        <w:rPr>
+          <w:rStyle w:val="FootnoteReference"/>
+          <w:rFonts w:ascii="Aptos" w:hAnsi="Aptos"/>
+        </w:rPr>
+        <w:footnoteReference w:id="31"/>
       </w:r>
       <w:r>
         <w:rPr>
@@ -1830,65 +1940,13 @@
         <w:rPr>
           <w:rFonts w:ascii="Aptos" w:hAnsi="Aptos"/>
         </w:rPr>
-        <w:t xml:space="preserve">One’s powers of original acquisition in this manner extend only so far as one has “actual labor brought them into production.” </w:t>
-      </w:r>
-      <w:r>
-        <w:rPr>
-          <w:rStyle w:val="FootnoteReference"/>
-          <w:rFonts w:ascii="Aptos" w:hAnsi="Aptos"/>
-        </w:rPr>
-        <w:footnoteReference w:id="30"/>
-      </w:r>
-      <w:r>
-        <w:rPr>
-          <w:rFonts w:ascii="Aptos" w:hAnsi="Aptos"/>
-        </w:rPr>
-        <w:t xml:space="preserve"> </w:t>
-      </w:r>
-      <w:r>
-        <w:rPr>
-          <w:rFonts w:ascii="Aptos" w:hAnsi="Aptos"/>
-        </w:rPr>
-        <w:t xml:space="preserve">No one may use, damage, or take your property, legitimately so acquired, without invading your rights. </w:t>
-      </w:r>
-      <w:r>
-        <w:rPr>
-          <w:rFonts w:ascii="Aptos" w:hAnsi="Aptos"/>
-        </w:rPr>
-        <w:t xml:space="preserve">If one’s rights are threatened, one is authorised to use proportional force in their </w:t>
-      </w:r>
-      <w:proofErr w:type="spellStart"/>
-      <w:r>
-        <w:rPr>
-          <w:rFonts w:ascii="Aptos" w:hAnsi="Aptos"/>
-        </w:rPr>
-        <w:t>defence</w:t>
-      </w:r>
-      <w:proofErr w:type="spellEnd"/>
-      <w:r>
-        <w:rPr>
-          <w:rFonts w:ascii="Aptos" w:hAnsi="Aptos"/>
-        </w:rPr>
-        <w:t xml:space="preserve"> </w:t>
-      </w:r>
-      <w:r>
-        <w:rPr>
-          <w:rStyle w:val="FootnoteReference"/>
-          <w:rFonts w:ascii="Aptos" w:hAnsi="Aptos"/>
-        </w:rPr>
-        <w:footnoteReference w:id="31"/>
-      </w:r>
-      <w:r>
-        <w:rPr>
-          <w:rFonts w:ascii="Aptos" w:hAnsi="Aptos"/>
-        </w:rPr>
-        <w:t xml:space="preserve">. </w:t>
-      </w:r>
-      <w:r>
-        <w:rPr>
-          <w:rFonts w:ascii="Aptos" w:hAnsi="Aptos"/>
-        </w:rPr>
-        <w:t xml:space="preserve">Due to the intimate connection between body and property </w:t>
+        <w:t>Due to the intimate connection between body and property</w:t>
+      </w:r>
+      <w:r>
+        <w:rPr>
+          <w:rFonts w:ascii="Aptos" w:hAnsi="Aptos"/>
+        </w:rPr>
+        <w:t>,</w:t>
       </w:r>
       <w:r>
         <w:rPr>
@@ -1901,7 +1959,7 @@
         <w:rPr>
           <w:rFonts w:ascii="Aptos" w:hAnsi="Aptos"/>
         </w:rPr>
-        <w:t xml:space="preserve">, on his view, invasion of property rights </w:t>
+        <w:t xml:space="preserve"> on his view, invasion of property rights </w:t>
       </w:r>
       <w:r>
         <w:rPr>
@@ -1915,7 +1973,13 @@
         <w:rPr>
           <w:rFonts w:ascii="Aptos" w:hAnsi="Aptos"/>
         </w:rPr>
-        <w:t xml:space="preserve"> an act of physical aggression </w:t>
+        <w:t xml:space="preserve"> an act of physical aggression</w:t>
+      </w:r>
+      <w:r>
+        <w:rPr>
+          <w:rFonts w:ascii="Aptos" w:hAnsi="Aptos"/>
+        </w:rPr>
+        <w:t>.</w:t>
       </w:r>
       <w:r>
         <w:rPr>
@@ -1923,12 +1987,6 @@
           <w:rFonts w:ascii="Aptos" w:hAnsi="Aptos"/>
         </w:rPr>
         <w:footnoteReference w:id="33"/>
-      </w:r>
-      <w:r>
-        <w:rPr>
-          <w:rFonts w:ascii="Aptos" w:hAnsi="Aptos"/>
-        </w:rPr>
-        <w:t>.</w:t>
       </w:r>
       <w:r>
         <w:rPr>
@@ -1949,7 +2007,13 @@
         <w:rPr>
           <w:rFonts w:ascii="Aptos" w:hAnsi="Aptos"/>
         </w:rPr>
-        <w:t xml:space="preserve">Rothbard’s definition of the state is in line with that canonical in political science and political theory which is credited to Max Weber </w:t>
+        <w:t>Rothbard’s definition of the state is in line with that canonical in political science and political theory which is credited to Max Weber</w:t>
+      </w:r>
+      <w:r>
+        <w:rPr>
+          <w:rFonts w:ascii="Aptos" w:hAnsi="Aptos"/>
+        </w:rPr>
+        <w:t>.</w:t>
       </w:r>
       <w:r>
         <w:rPr>
@@ -1962,7 +2026,7 @@
         <w:rPr>
           <w:rFonts w:ascii="Aptos" w:hAnsi="Aptos"/>
         </w:rPr>
-        <w:t>. Rothbard writes:</w:t>
+        <w:t xml:space="preserve"> Rothbard writes:</w:t>
       </w:r>
     </w:p>
     <w:p>
@@ -2029,7 +2093,7 @@
         <w:rPr>
           <w:rFonts w:ascii="Aptos" w:hAnsi="Aptos"/>
         </w:rPr>
-        <w:t xml:space="preserve">s revenue by coercion. </w:t>
+        <w:t>s revenue by coercion.</w:t>
       </w:r>
       <w:r>
         <w:rPr>
@@ -2064,7 +2128,25 @@
         <w:rPr>
           <w:rFonts w:ascii="Aptos" w:hAnsi="Aptos"/>
         </w:rPr>
-        <w:t xml:space="preserve">Rothbard explicitly argued, following the Boston Anarchist, Lysander Spooner </w:t>
+        <w:t xml:space="preserve">Rothbard explicitly argued, following the Boston </w:t>
+      </w:r>
+      <w:r>
+        <w:rPr>
+          <w:rFonts w:ascii="Aptos" w:hAnsi="Aptos"/>
+        </w:rPr>
+        <w:t>a</w:t>
+      </w:r>
+      <w:r>
+        <w:rPr>
+          <w:rFonts w:ascii="Aptos" w:hAnsi="Aptos"/>
+        </w:rPr>
+        <w:t>narchist, Lysander Spooner</w:t>
+      </w:r>
+      <w:r>
+        <w:rPr>
+          <w:rFonts w:ascii="Aptos" w:hAnsi="Aptos"/>
+        </w:rPr>
+        <w:t>,</w:t>
       </w:r>
       <w:r>
         <w:rPr>
@@ -2077,7 +2159,7 @@
         <w:rPr>
           <w:rFonts w:ascii="Aptos" w:hAnsi="Aptos"/>
         </w:rPr>
-        <w:t>, that t</w:t>
+        <w:t xml:space="preserve"> that t</w:t>
       </w:r>
       <w:r>
         <w:rPr>
@@ -2109,7 +2191,13 @@
         <w:rPr>
           <w:rFonts w:ascii="Aptos" w:hAnsi="Aptos"/>
         </w:rPr>
-        <w:t xml:space="preserve">clients are held in place. The state’s monopoly on coercion is regarded as the root of all other monopoly </w:t>
+        <w:t>clients are held in place. The state’s monopoly on coercion is regarded as the root of all other monopoly</w:t>
+      </w:r>
+      <w:r>
+        <w:rPr>
+          <w:rFonts w:ascii="Aptos" w:hAnsi="Aptos"/>
+        </w:rPr>
+        <w:t>.</w:t>
       </w:r>
       <w:r>
         <w:rPr>
@@ -2122,7 +2210,56 @@
         <w:rPr>
           <w:rFonts w:ascii="Aptos" w:hAnsi="Aptos"/>
         </w:rPr>
-        <w:t>. This is both a reflection of the American Individualist anarchist tradition</w:t>
+        <w:t xml:space="preserve"> This is both a reflection of the American </w:t>
+      </w:r>
+      <w:r>
+        <w:rPr>
+          <w:rFonts w:ascii="Aptos" w:hAnsi="Aptos"/>
+        </w:rPr>
+        <w:t>i</w:t>
+      </w:r>
+      <w:r>
+        <w:rPr>
+          <w:rFonts w:ascii="Aptos" w:hAnsi="Aptos"/>
+        </w:rPr>
+        <w:t>ndividualist anarchist tradition</w:t>
+      </w:r>
+      <w:r>
+        <w:rPr>
+          <w:rStyle w:val="FootnoteReference"/>
+          <w:rFonts w:ascii="Aptos" w:hAnsi="Aptos"/>
+        </w:rPr>
+        <w:footnoteReference w:id="38"/>
+      </w:r>
+      <w:r>
+        <w:rPr>
+          <w:rFonts w:ascii="Aptos" w:hAnsi="Aptos"/>
+        </w:rPr>
+        <w:t xml:space="preserve"> that would transmit it into contemporary libertarian </w:t>
+      </w:r>
+      <w:r>
+        <w:rPr>
+          <w:rFonts w:ascii="Aptos" w:hAnsi="Aptos"/>
+        </w:rPr>
+        <w:t>belief</w:t>
+      </w:r>
+      <w:r>
+        <w:rPr>
+          <w:rFonts w:ascii="Aptos" w:hAnsi="Aptos"/>
+        </w:rPr>
+        <w:t xml:space="preserve">s about the impossibility of </w:t>
+      </w:r>
+      <w:r>
+        <w:rPr>
+          <w:rFonts w:ascii="Aptos" w:hAnsi="Aptos"/>
+        </w:rPr>
+        <w:t xml:space="preserve">durable </w:t>
+      </w:r>
+      <w:r>
+        <w:rPr>
+          <w:rFonts w:ascii="Aptos" w:hAnsi="Aptos"/>
+        </w:rPr>
+        <w:t>monopoly without</w:t>
       </w:r>
       <w:r>
         <w:rPr>
@@ -2132,40 +2269,9 @@
       </w:r>
       <w:r>
         <w:rPr>
-          <w:rStyle w:val="FootnoteReference"/>
-          <w:rFonts w:ascii="Aptos" w:hAnsi="Aptos"/>
-        </w:rPr>
-        <w:footnoteReference w:id="38"/>
-      </w:r>
-      <w:r>
-        <w:rPr>
-          <w:rFonts w:ascii="Aptos" w:hAnsi="Aptos"/>
-        </w:rPr>
-        <w:t xml:space="preserve"> that would transmit it into contemporary libertarian </w:t>
-      </w:r>
-      <w:r>
-        <w:rPr>
-          <w:rFonts w:ascii="Aptos" w:hAnsi="Aptos"/>
-        </w:rPr>
-        <w:t>belief</w:t>
-      </w:r>
-      <w:r>
-        <w:rPr>
-          <w:rFonts w:ascii="Aptos" w:hAnsi="Aptos"/>
-        </w:rPr>
-        <w:t xml:space="preserve">s about the impossibility of </w:t>
-      </w:r>
-      <w:r>
-        <w:rPr>
-          <w:rFonts w:ascii="Aptos" w:hAnsi="Aptos"/>
-        </w:rPr>
-        <w:t xml:space="preserve">durable </w:t>
-      </w:r>
-      <w:r>
-        <w:rPr>
-          <w:rFonts w:ascii="Aptos" w:hAnsi="Aptos"/>
-        </w:rPr>
-        <w:t>monopoly without</w:t>
+          <w:rFonts w:ascii="Aptos" w:hAnsi="Aptos"/>
+        </w:rPr>
+        <w:t>coercive protection of incumbents from competition through privileged legislation and regulation</w:t>
       </w:r>
       <w:r>
         <w:rPr>
@@ -2175,9 +2281,10 @@
       </w:r>
       <w:r>
         <w:rPr>
-          <w:rFonts w:ascii="Aptos" w:hAnsi="Aptos"/>
-        </w:rPr>
-        <w:t>coercive protection of incumbents from competition through privileged legislation and regulation</w:t>
+          <w:rStyle w:val="FootnoteReference"/>
+          <w:rFonts w:ascii="Aptos" w:hAnsi="Aptos"/>
+        </w:rPr>
+        <w:footnoteReference w:id="39"/>
       </w:r>
       <w:r>
         <w:rPr>
@@ -2187,10 +2294,29 @@
       </w:r>
       <w:r>
         <w:rPr>
-          <w:rStyle w:val="FootnoteReference"/>
-          <w:rFonts w:ascii="Aptos" w:hAnsi="Aptos"/>
-        </w:rPr>
-        <w:footnoteReference w:id="39"/>
+          <w:rFonts w:ascii="Aptos" w:hAnsi="Aptos"/>
+        </w:rPr>
+        <w:t xml:space="preserve"> </w:t>
+      </w:r>
+      <w:r>
+        <w:rPr>
+          <w:rFonts w:ascii="Aptos" w:hAnsi="Aptos"/>
+        </w:rPr>
+        <w:t xml:space="preserve">In the left-libertarian extreme, this implies that truly free markets would be dominated by much smaller and flatter business </w:t>
+      </w:r>
+      <w:proofErr w:type="spellStart"/>
+      <w:r>
+        <w:rPr>
+          <w:rFonts w:ascii="Aptos" w:hAnsi="Aptos"/>
+        </w:rPr>
+        <w:t>organisations</w:t>
+      </w:r>
+      <w:proofErr w:type="spellEnd"/>
+      <w:r>
+        <w:rPr>
+          <w:rFonts w:ascii="Aptos" w:hAnsi="Aptos"/>
+        </w:rPr>
+        <w:t>.</w:t>
       </w:r>
       <w:r>
         <w:rPr>
@@ -2203,33 +2329,13 @@
         <w:rPr>
           <w:rFonts w:ascii="Aptos" w:hAnsi="Aptos"/>
         </w:rPr>
-        <w:t xml:space="preserve"> </w:t>
-      </w:r>
-      <w:r>
-        <w:rPr>
-          <w:rFonts w:ascii="Aptos" w:hAnsi="Aptos"/>
-        </w:rPr>
-        <w:t xml:space="preserve"> </w:t>
-      </w:r>
-      <w:r>
-        <w:rPr>
-          <w:rFonts w:ascii="Aptos" w:hAnsi="Aptos"/>
-        </w:rPr>
-        <w:t xml:space="preserve">In the left-libertarian extreme, this implies that truly free markets would be dominated by much smaller and flatter business </w:t>
-      </w:r>
-      <w:proofErr w:type="spellStart"/>
-      <w:r>
-        <w:rPr>
-          <w:rFonts w:ascii="Aptos" w:hAnsi="Aptos"/>
-        </w:rPr>
-        <w:t>organisations</w:t>
-      </w:r>
-      <w:proofErr w:type="spellEnd"/>
-      <w:r>
-        <w:rPr>
-          <w:rFonts w:ascii="Aptos" w:hAnsi="Aptos"/>
-        </w:rPr>
-        <w:t xml:space="preserve"> </w:t>
+        <w:t xml:space="preserve"> It has even formed the basis of a libertarian theory of class in which the state and its coercive monopoly functions as the hinge of other interlocking forms of social power</w:t>
+      </w:r>
+      <w:r>
+        <w:rPr>
+          <w:rFonts w:ascii="Aptos" w:hAnsi="Aptos"/>
+        </w:rPr>
+        <w:t>.</w:t>
       </w:r>
       <w:r>
         <w:rPr>
@@ -2237,25 +2343,6 @@
           <w:rFonts w:ascii="Aptos" w:hAnsi="Aptos"/>
         </w:rPr>
         <w:footnoteReference w:id="41"/>
-      </w:r>
-      <w:r>
-        <w:rPr>
-          <w:rFonts w:ascii="Aptos" w:hAnsi="Aptos"/>
-        </w:rPr>
-        <w:t xml:space="preserve">. It has even formed the basis of a libertarian theory of class in which the state and its coercive monopoly functions as the hinge of other interlocking forms of social power </w:t>
-      </w:r>
-      <w:r>
-        <w:rPr>
-          <w:rStyle w:val="FootnoteReference"/>
-          <w:rFonts w:ascii="Aptos" w:hAnsi="Aptos"/>
-        </w:rPr>
-        <w:footnoteReference w:id="42"/>
-      </w:r>
-      <w:r>
-        <w:rPr>
-          <w:rFonts w:ascii="Aptos" w:hAnsi="Aptos"/>
-        </w:rPr>
-        <w:t>.</w:t>
       </w:r>
     </w:p>
     <w:p>
@@ -2294,13 +2381,13 @@
         <w:rPr>
           <w:rFonts w:ascii="Aptos" w:hAnsi="Aptos"/>
         </w:rPr>
-        <w:t xml:space="preserve">offers something to the public at large in the form of security and dispute resolution, Rothbard regards </w:t>
-      </w:r>
-      <w:r>
-        <w:rPr>
-          <w:rFonts w:ascii="Aptos" w:hAnsi="Aptos"/>
-        </w:rPr>
-        <w:t xml:space="preserve">this </w:t>
+        <w:t>offers something to the public at large in the form of security and dispute resolution, Rothbard regards</w:t>
+      </w:r>
+      <w:r>
+        <w:rPr>
+          <w:rFonts w:ascii="Aptos" w:hAnsi="Aptos"/>
+        </w:rPr>
+        <w:t xml:space="preserve"> </w:t>
       </w:r>
       <w:r>
         <w:rPr>
@@ -2312,14 +2399,14 @@
         <w:rPr>
           <w:rFonts w:ascii="Aptos" w:hAnsi="Aptos"/>
         </w:rPr>
-        <w:t xml:space="preserve"> He is unimpressed by arguments based on the “public goods problem” </w:t>
+        <w:t xml:space="preserve"> He is unimpressed by arguments based on the “public goods problem” because they </w:t>
       </w:r>
       <w:r>
         <w:rPr>
           <w:rFonts w:ascii="Aptos" w:hAnsi="Aptos"/>
         </w:rPr>
         <w:lastRenderedPageBreak/>
-        <w:t>because they assume that people value the provision of public goods despite manifestly not consenting to receipt of them nor to contribute to their funding.</w:t>
+        <w:t>assume that people value the provision of public goods despite manifestly not consenting to receipt of them nor to contribute to their funding.</w:t>
       </w:r>
     </w:p>
     <w:p>
@@ -2380,19 +2467,19 @@
       </w:r>
       <w:r>
         <w:rPr>
+          <w:rStyle w:val="FootnoteReference"/>
+          <w:rFonts w:ascii="Aptos" w:hAnsi="Aptos"/>
+        </w:rPr>
+        <w:footnoteReference w:id="42"/>
+      </w:r>
+      <w:r>
+        <w:rPr>
           <w:rFonts w:ascii="Aptos" w:hAnsi="Aptos"/>
         </w:rPr>
         <w:t xml:space="preserve"> </w:t>
       </w:r>
       <w:r>
         <w:rPr>
-          <w:rStyle w:val="FootnoteReference"/>
-          <w:rFonts w:ascii="Aptos" w:hAnsi="Aptos"/>
-        </w:rPr>
-        <w:footnoteReference w:id="43"/>
-      </w:r>
-      <w:r>
-        <w:rPr>
           <w:rFonts w:ascii="Aptos" w:hAnsi="Aptos"/>
         </w:rPr>
         <w:t xml:space="preserve"> </w:t>
@@ -2401,16 +2488,8 @@
         <w:rPr>
           <w:rFonts w:ascii="Aptos" w:hAnsi="Aptos"/>
         </w:rPr>
-        <w:t xml:space="preserve"> </w:t>
-      </w:r>
-      <w:proofErr w:type="gramStart"/>
-      <w:r>
-        <w:rPr>
-          <w:rFonts w:ascii="Aptos" w:hAnsi="Aptos"/>
-        </w:rPr>
-        <w:t>So</w:t>
-      </w:r>
-      <w:proofErr w:type="gramEnd"/>
+        <w:t>As</w:t>
+      </w:r>
       <w:r>
         <w:rPr>
           <w:rFonts w:ascii="Aptos" w:hAnsi="Aptos"/>
@@ -2570,7 +2649,7 @@
         <w:rPr>
           <w:rFonts w:ascii="Aptos" w:hAnsi="Aptos"/>
         </w:rPr>
-        <w:t>That a sufficient number will opt for 1 such they end up getting closed to nothing in exchange for almost none of them paying. The public goods argument says that we can change the options the people face if we can guarantee a connection between paying P and getting the quantity of the good Q by forcing all to pay. Rothbard finds this argument unpersuasive.</w:t>
+        <w:t>That a sufficient number will opt for 1 such they end up getting close to nothing in exchange for almost none of them paying. The public goods argument says that we can change the options the people face if we can guarantee a connection between paying P and getting the quantity of the good Q by forcing all to pay. Rothbard finds this argument unpersuasive.</w:t>
       </w:r>
     </w:p>
     <w:p>
@@ -2617,14 +2696,14 @@
         <w:rPr>
           <w:rFonts w:ascii="Aptos" w:hAnsi="Aptos"/>
         </w:rPr>
-        <w:t xml:space="preserve">. </w:t>
-      </w:r>
-      <w:r>
-        <w:rPr>
-          <w:rStyle w:val="FootnoteReference"/>
-          <w:rFonts w:ascii="Aptos" w:hAnsi="Aptos"/>
-        </w:rPr>
-        <w:footnoteReference w:id="44"/>
+        <w:t>.</w:t>
+      </w:r>
+      <w:r>
+        <w:rPr>
+          <w:rStyle w:val="FootnoteReference"/>
+          <w:rFonts w:ascii="Aptos" w:hAnsi="Aptos"/>
+        </w:rPr>
+        <w:footnoteReference w:id="43"/>
       </w:r>
       <w:r>
         <w:rPr>
@@ -2655,14 +2734,14 @@
         <w:rPr>
           <w:rFonts w:ascii="Aptos" w:hAnsi="Aptos"/>
         </w:rPr>
-        <w:t xml:space="preserve"> positing cardinal utility and of counterfactual willingness to pay. </w:t>
-      </w:r>
-      <w:r>
-        <w:rPr>
-          <w:rStyle w:val="FootnoteReference"/>
-          <w:rFonts w:ascii="Aptos" w:hAnsi="Aptos"/>
-        </w:rPr>
-        <w:footnoteReference w:id="45"/>
+        <w:t xml:space="preserve"> positing cardinal utility and of counterfactual willingness to pay.</w:t>
+      </w:r>
+      <w:r>
+        <w:rPr>
+          <w:rStyle w:val="FootnoteReference"/>
+          <w:rFonts w:ascii="Aptos" w:hAnsi="Aptos"/>
+        </w:rPr>
+        <w:footnoteReference w:id="44"/>
       </w:r>
       <w:r>
         <w:rPr>
@@ -2994,7 +3073,52 @@
         <w:rPr>
           <w:rFonts w:ascii="Aptos" w:hAnsi="Aptos"/>
         </w:rPr>
-        <w:t xml:space="preserve"> at the barrel of a gun </w:t>
+        <w:t xml:space="preserve"> at the barrel of a gun</w:t>
+      </w:r>
+      <w:r>
+        <w:rPr>
+          <w:rFonts w:ascii="Aptos" w:hAnsi="Aptos"/>
+        </w:rPr>
+        <w:t>.</w:t>
+      </w:r>
+      <w:r>
+        <w:rPr>
+          <w:rStyle w:val="FootnoteReference"/>
+          <w:rFonts w:ascii="Aptos" w:hAnsi="Aptos"/>
+        </w:rPr>
+        <w:footnoteReference w:id="45"/>
+      </w:r>
+      <w:r>
+        <w:rPr>
+          <w:rFonts w:ascii="Aptos" w:hAnsi="Aptos"/>
+        </w:rPr>
+        <w:t xml:space="preserve"> Indeed it is through such double-speak that the state is able to ideologically sustain perceptions of </w:t>
+      </w:r>
+      <w:proofErr w:type="gramStart"/>
+      <w:r>
+        <w:rPr>
+          <w:rFonts w:ascii="Aptos" w:hAnsi="Aptos"/>
+        </w:rPr>
+        <w:t>it</w:t>
+      </w:r>
+      <w:proofErr w:type="gramEnd"/>
+      <w:r>
+        <w:rPr>
+          <w:rFonts w:ascii="Aptos" w:hAnsi="Aptos"/>
+        </w:rPr>
+        <w:t xml:space="preserve"> legitimacy and hence its existence.</w:t>
+      </w:r>
+      <w:r>
+        <w:rPr>
+          <w:rFonts w:ascii="Aptos" w:hAnsi="Aptos"/>
+        </w:rPr>
+        <w:t xml:space="preserve"> In denying that consent is the kind of thing that can be given vicariously, he joins other internal critics of Locke’s “tacit consent” theory of government legitimacy</w:t>
+      </w:r>
+      <w:r>
+        <w:rPr>
+          <w:rFonts w:ascii="Aptos" w:hAnsi="Aptos"/>
+        </w:rPr>
+        <w:t>.</w:t>
       </w:r>
       <w:r>
         <w:rPr>
@@ -3002,37 +3126,6 @@
           <w:rFonts w:ascii="Aptos" w:hAnsi="Aptos"/>
         </w:rPr>
         <w:footnoteReference w:id="46"/>
-      </w:r>
-      <w:r>
-        <w:rPr>
-          <w:rFonts w:ascii="Aptos" w:hAnsi="Aptos"/>
-        </w:rPr>
-        <w:t>.</w:t>
-      </w:r>
-      <w:r>
-        <w:rPr>
-          <w:rFonts w:ascii="Aptos" w:hAnsi="Aptos"/>
-        </w:rPr>
-        <w:t xml:space="preserve"> Indeed it is through such double-speak that the state is able to ideologically sustain perceptions of it legitimacy and hence its existence.</w:t>
-      </w:r>
-      <w:r>
-        <w:rPr>
-          <w:rFonts w:ascii="Aptos" w:hAnsi="Aptos"/>
-        </w:rPr>
-        <w:t xml:space="preserve"> In denying that consent is the kind of thing that can be given vicariously, he joins other internal critics of Locke’s “tacit consent” theory of government legitimacy </w:t>
-      </w:r>
-      <w:r>
-        <w:rPr>
-          <w:rStyle w:val="FootnoteReference"/>
-          <w:rFonts w:ascii="Aptos" w:hAnsi="Aptos"/>
-        </w:rPr>
-        <w:footnoteReference w:id="47"/>
-      </w:r>
-      <w:r>
-        <w:rPr>
-          <w:rFonts w:ascii="Aptos" w:hAnsi="Aptos"/>
-        </w:rPr>
-        <w:t>.</w:t>
       </w:r>
     </w:p>
     <w:p>
@@ -3142,7 +3235,112 @@
         <w:rPr>
           <w:rFonts w:ascii="Aptos" w:hAnsi="Aptos"/>
         </w:rPr>
-        <w:t xml:space="preserve">, Rothbard argues that if people voluntarily contracted for security services, those with a comparative advantage in such services would compete with one another to offer the best services for the lowest price </w:t>
+        <w:t>, Rothbard argues that if people voluntarily contracted for security services, those with a comparative advantage in such services would compete with one another to offer the best services for the lowest price</w:t>
+      </w:r>
+      <w:r>
+        <w:rPr>
+          <w:rFonts w:ascii="Aptos" w:hAnsi="Aptos"/>
+        </w:rPr>
+        <w:t>.</w:t>
+      </w:r>
+      <w:r>
+        <w:rPr>
+          <w:rStyle w:val="FootnoteReference"/>
+          <w:rFonts w:ascii="Aptos" w:hAnsi="Aptos"/>
+        </w:rPr>
+        <w:footnoteReference w:id="47"/>
+      </w:r>
+      <w:r>
+        <w:rPr>
+          <w:rFonts w:ascii="Aptos" w:hAnsi="Aptos"/>
+        </w:rPr>
+        <w:t xml:space="preserve"> Security agencies could resolve disputes between its own clients and impose judgements and penalties on guilty parties in virtue of their clients</w:t>
+      </w:r>
+      <w:r>
+        <w:rPr>
+          <w:rFonts w:ascii="Aptos" w:hAnsi="Aptos"/>
+        </w:rPr>
+        <w:t>’</w:t>
+      </w:r>
+      <w:r>
+        <w:rPr>
+          <w:rFonts w:ascii="Aptos" w:hAnsi="Aptos"/>
+        </w:rPr>
+        <w:t xml:space="preserve"> antecedent consent. However, </w:t>
+      </w:r>
+      <w:r>
+        <w:rPr>
+          <w:rFonts w:ascii="Aptos" w:hAnsi="Aptos"/>
+        </w:rPr>
+        <w:t>clients</w:t>
+      </w:r>
+      <w:r>
+        <w:rPr>
+          <w:rFonts w:ascii="Aptos" w:hAnsi="Aptos"/>
+        </w:rPr>
+        <w:t xml:space="preserve"> would also want security against the potential rights-violations of those who were contracted with different security agencies. </w:t>
+      </w:r>
+      <w:r>
+        <w:rPr>
+          <w:rFonts w:ascii="Aptos" w:hAnsi="Aptos"/>
+        </w:rPr>
+        <w:t>In anticipation of the large costs and uncertainties of physical conflict with other agencies in order to protect their clients</w:t>
+      </w:r>
+      <w:r>
+        <w:rPr>
+          <w:rFonts w:ascii="Aptos" w:hAnsi="Aptos"/>
+        </w:rPr>
+        <w:t>, security agencies would make agreements on procedures for establishing who was in the wrong that were impartial (neither agency would consent to procedures that were biased against their own clients). Consenting to the terms and conditions of one’s security agency would include consenting to the outcomes of all those procedures that are agreed between their agency and others. So</w:t>
+      </w:r>
+      <w:r>
+        <w:rPr>
+          <w:rFonts w:ascii="Aptos" w:hAnsi="Aptos"/>
+        </w:rPr>
+        <w:t>,</w:t>
+      </w:r>
+      <w:r>
+        <w:rPr>
+          <w:rFonts w:ascii="Aptos" w:hAnsi="Aptos"/>
+        </w:rPr>
+        <w:t xml:space="preserve"> if it turned out they were in the wrong, their agency would do them no wrong by imposing a sanction upon them in accordance with its state</w:t>
+      </w:r>
+      <w:r>
+        <w:rPr>
+          <w:rFonts w:ascii="Aptos" w:hAnsi="Aptos"/>
+        </w:rPr>
+        <w:t>d</w:t>
+      </w:r>
+      <w:r>
+        <w:rPr>
+          <w:rFonts w:ascii="Aptos" w:hAnsi="Aptos"/>
+        </w:rPr>
+        <w:t xml:space="preserve"> procedures.</w:t>
+      </w:r>
+      <w:r>
+        <w:rPr>
+          <w:rFonts w:ascii="Aptos" w:hAnsi="Aptos"/>
+        </w:rPr>
+        <w:t xml:space="preserve"> Where security agencies cannot agree about how procedures should apply in a </w:t>
+      </w:r>
+      <w:proofErr w:type="spellStart"/>
+      <w:r>
+        <w:rPr>
+          <w:rFonts w:ascii="Aptos" w:hAnsi="Aptos"/>
+        </w:rPr>
+        <w:t>give</w:t>
+      </w:r>
+      <w:proofErr w:type="spellEnd"/>
+      <w:r>
+        <w:rPr>
+          <w:rFonts w:ascii="Aptos" w:hAnsi="Aptos"/>
+        </w:rPr>
+        <w:t xml:space="preserve"> case, they can invoke the judgement of a third-party arbitrator (again, contracted with in advance as part of their agreement with one another). Defiance of such judgements would send a clear signal to the market that they are untrustworthy, and no other security agencies would enter into agreements with them. Being a member of a pariah security agency would not carry much value because one would not be able to find many willing trading partners. Hence, the market would sift out bad actors. Many other libertarians have developed Rothbard’s ideas in this vein</w:t>
+      </w:r>
+      <w:r>
+        <w:rPr>
+          <w:rFonts w:ascii="Aptos" w:hAnsi="Aptos"/>
+        </w:rPr>
+        <w:t>;</w:t>
       </w:r>
       <w:r>
         <w:rPr>
@@ -3155,89 +3353,20 @@
         <w:rPr>
           <w:rFonts w:ascii="Aptos" w:hAnsi="Aptos"/>
         </w:rPr>
-        <w:t>. Security agencies could resolve disputes between its own clients and impose judgements and penalties on guilty parties in virtue of their clients</w:t>
-      </w:r>
-      <w:r>
-        <w:rPr>
-          <w:rFonts w:ascii="Aptos" w:hAnsi="Aptos"/>
-        </w:rPr>
-        <w:t>’</w:t>
-      </w:r>
-      <w:r>
-        <w:rPr>
-          <w:rFonts w:ascii="Aptos" w:hAnsi="Aptos"/>
-        </w:rPr>
-        <w:t xml:space="preserve"> antecedent consent. However, </w:t>
-      </w:r>
-      <w:r>
-        <w:rPr>
-          <w:rFonts w:ascii="Aptos" w:hAnsi="Aptos"/>
-        </w:rPr>
-        <w:t>clients</w:t>
-      </w:r>
-      <w:r>
-        <w:rPr>
-          <w:rFonts w:ascii="Aptos" w:hAnsi="Aptos"/>
-        </w:rPr>
-        <w:t xml:space="preserve"> would also want security against the potential rights-violations of those who were contracted with different security agencies. </w:t>
-      </w:r>
-      <w:r>
-        <w:rPr>
-          <w:rFonts w:ascii="Aptos" w:hAnsi="Aptos"/>
-        </w:rPr>
-        <w:t>In anticipation of the large costs and uncertainties of physical conflict with other agencies in order to protect their clients</w:t>
-      </w:r>
-      <w:r>
-        <w:rPr>
-          <w:rFonts w:ascii="Aptos" w:hAnsi="Aptos"/>
-        </w:rPr>
-        <w:t xml:space="preserve">, security agencies would make agreements on procedures for establishing who was in the wrong that were impartial (neither agency would consent to procedures that were biased against their own clients). Consenting to the terms and conditions of one’s security agency would include consenting to the outcomes of all those procedures that are agreed between their agency and others. </w:t>
-      </w:r>
-      <w:proofErr w:type="gramStart"/>
-      <w:r>
-        <w:rPr>
-          <w:rFonts w:ascii="Aptos" w:hAnsi="Aptos"/>
-        </w:rPr>
-        <w:t>So</w:t>
-      </w:r>
-      <w:proofErr w:type="gramEnd"/>
-      <w:r>
-        <w:rPr>
-          <w:rFonts w:ascii="Aptos" w:hAnsi="Aptos"/>
-        </w:rPr>
-        <w:t xml:space="preserve"> if it turned out they were in the wrong, their agency would do them no wrong by imposing a sanction upon them in accordance with its state</w:t>
-      </w:r>
-      <w:r>
-        <w:rPr>
-          <w:rFonts w:ascii="Aptos" w:hAnsi="Aptos"/>
-        </w:rPr>
-        <w:t>d</w:t>
-      </w:r>
-      <w:r>
-        <w:rPr>
-          <w:rFonts w:ascii="Aptos" w:hAnsi="Aptos"/>
-        </w:rPr>
-        <w:t xml:space="preserve"> procedures.</w:t>
-      </w:r>
-      <w:r>
-        <w:rPr>
-          <w:rFonts w:ascii="Aptos" w:hAnsi="Aptos"/>
-        </w:rPr>
-        <w:t xml:space="preserve"> Where security agencies cannot agree about how procedures should apply in a </w:t>
-      </w:r>
-      <w:proofErr w:type="spellStart"/>
-      <w:r>
-        <w:rPr>
-          <w:rFonts w:ascii="Aptos" w:hAnsi="Aptos"/>
-        </w:rPr>
-        <w:t>give</w:t>
-      </w:r>
-      <w:proofErr w:type="spellEnd"/>
-      <w:r>
-        <w:rPr>
-          <w:rFonts w:ascii="Aptos" w:hAnsi="Aptos"/>
-        </w:rPr>
-        <w:t xml:space="preserve"> case, they can invoke the judgement of a third-party arbitrator (again, contracted with in advance as part of their agreement with one another). Defiance of such judgements would send a clear signal to the market that they are untrustworthy, and no other security agencies would enter into agreements with them. Being a member of a pariah security agency would not carry much value because one would not be able to find many willing trading partners. Hence, the market would sift out bad actors. Many other libertarians have developed Rothbard’s ideas in this vein </w:t>
+        <w:t xml:space="preserve"> arguing for the important disciplining role that insurance </w:t>
+      </w:r>
+      <w:r>
+        <w:rPr>
+          <w:rFonts w:ascii="Aptos" w:hAnsi="Aptos"/>
+        </w:rPr>
+        <w:lastRenderedPageBreak/>
+        <w:t>would play on the conduct of security agents</w:t>
+      </w:r>
+      <w:r>
+        <w:rPr>
+          <w:rFonts w:ascii="Aptos" w:hAnsi="Aptos"/>
+        </w:rPr>
+        <w:t>;</w:t>
       </w:r>
       <w:r>
         <w:rPr>
@@ -3250,14 +3379,25 @@
         <w:rPr>
           <w:rFonts w:ascii="Aptos" w:hAnsi="Aptos"/>
         </w:rPr>
-        <w:t xml:space="preserve">; arguing for the important disciplining role that insurance </w:t>
-      </w:r>
-      <w:r>
-        <w:rPr>
-          <w:rFonts w:ascii="Aptos" w:hAnsi="Aptos"/>
-        </w:rPr>
-        <w:lastRenderedPageBreak/>
-        <w:t xml:space="preserve">would play on the conduct of security agents </w:t>
+        <w:t xml:space="preserve"> and for the superiority of the market in applying checks to power, over the internal check that constitutional states</w:t>
+      </w:r>
+      <w:r>
+        <w:rPr>
+          <w:rFonts w:ascii="Aptos" w:hAnsi="Aptos"/>
+        </w:rPr>
+        <w:t xml:space="preserve"> </w:t>
+      </w:r>
+      <w:r>
+        <w:rPr>
+          <w:rFonts w:ascii="Aptos" w:hAnsi="Aptos"/>
+        </w:rPr>
+        <w:t>have</w:t>
+      </w:r>
+      <w:r>
+        <w:rPr>
+          <w:rFonts w:ascii="Aptos" w:hAnsi="Aptos"/>
+        </w:rPr>
+        <w:t>.</w:t>
       </w:r>
       <w:r>
         <w:rPr>
@@ -3265,39 +3405,6 @@
           <w:rFonts w:ascii="Aptos" w:hAnsi="Aptos"/>
         </w:rPr>
         <w:footnoteReference w:id="50"/>
-      </w:r>
-      <w:r>
-        <w:rPr>
-          <w:rFonts w:ascii="Aptos" w:hAnsi="Aptos"/>
-        </w:rPr>
-        <w:t xml:space="preserve">; and for the superiority of the market in applying checks to power, over the internal check that constitutional </w:t>
-      </w:r>
-      <w:proofErr w:type="spellStart"/>
-      <w:r>
-        <w:rPr>
-          <w:rFonts w:ascii="Aptos" w:hAnsi="Aptos"/>
-        </w:rPr>
-        <w:t>stateshave</w:t>
-      </w:r>
-      <w:proofErr w:type="spellEnd"/>
-      <w:r>
-        <w:rPr>
-          <w:rFonts w:ascii="Aptos" w:hAnsi="Aptos"/>
-        </w:rPr>
-        <w:t xml:space="preserve"> </w:t>
-      </w:r>
-      <w:r>
-        <w:rPr>
-          <w:rStyle w:val="FootnoteReference"/>
-          <w:rFonts w:ascii="Aptos" w:hAnsi="Aptos"/>
-        </w:rPr>
-        <w:footnoteReference w:id="51"/>
-      </w:r>
-      <w:r>
-        <w:rPr>
-          <w:rFonts w:ascii="Aptos" w:hAnsi="Aptos"/>
-        </w:rPr>
-        <w:t>.</w:t>
       </w:r>
     </w:p>
     <w:p>
@@ -3324,7 +3431,102 @@
         <w:rPr>
           <w:rFonts w:ascii="Aptos" w:hAnsi="Aptos"/>
         </w:rPr>
-        <w:t xml:space="preserve"> </w:t>
+        <w:t>.</w:t>
+      </w:r>
+      <w:r>
+        <w:rPr>
+          <w:rStyle w:val="FootnoteReference"/>
+          <w:rFonts w:ascii="Aptos" w:hAnsi="Aptos"/>
+        </w:rPr>
+        <w:footnoteReference w:id="51"/>
+      </w:r>
+      <w:r>
+        <w:rPr>
+          <w:rFonts w:ascii="Aptos" w:hAnsi="Aptos"/>
+        </w:rPr>
+        <w:t xml:space="preserve"> Nozick believed that network effects meant it as likely that a security agency would become a natural monopoly. The value of membership of an agency </w:t>
+      </w:r>
+      <w:r>
+        <w:rPr>
+          <w:rFonts w:ascii="Aptos" w:hAnsi="Aptos"/>
+        </w:rPr>
+        <w:t xml:space="preserve">would </w:t>
+      </w:r>
+      <w:r>
+        <w:rPr>
+          <w:rFonts w:ascii="Aptos" w:hAnsi="Aptos"/>
+        </w:rPr>
+        <w:t xml:space="preserve">increase with the volume of its membership because it </w:t>
+      </w:r>
+      <w:r>
+        <w:rPr>
+          <w:rFonts w:ascii="Aptos" w:hAnsi="Aptos"/>
+        </w:rPr>
+        <w:t xml:space="preserve">would </w:t>
+      </w:r>
+      <w:r>
+        <w:rPr>
+          <w:rFonts w:ascii="Aptos" w:hAnsi="Aptos"/>
+        </w:rPr>
+        <w:t>reduce transaction costs for an increasing number of possible trading partners. Such a security agency would not be a state, though, because it would not have the right to extract taxes from non-members nor would it have any right to prevent insurgent security agencies from entering the market. Or wouldn’t it? Nozick argues that uncertainty over what new procedures insurgent security agencies might use imposes a significant risk upon its own clients that it is duty bound to protect. It is therefore permitted – even obligated – to pre-emptively</w:t>
+      </w:r>
+      <w:r>
+        <w:rPr>
+          <w:rFonts w:ascii="Aptos" w:hAnsi="Aptos"/>
+        </w:rPr>
+        <w:t xml:space="preserve"> and</w:t>
+      </w:r>
+      <w:r>
+        <w:rPr>
+          <w:rFonts w:ascii="Aptos" w:hAnsi="Aptos"/>
+        </w:rPr>
+        <w:t xml:space="preserve"> coercively prohibit such entrance into the market. This means that once it becomes a </w:t>
+      </w:r>
+      <w:r>
+        <w:rPr>
+          <w:rFonts w:ascii="Aptos" w:hAnsi="Aptos"/>
+          <w:i/>
+          <w:iCs/>
+        </w:rPr>
+        <w:t>de facto</w:t>
+      </w:r>
+      <w:r>
+        <w:rPr>
+          <w:rFonts w:ascii="Aptos" w:hAnsi="Aptos"/>
+        </w:rPr>
+        <w:t xml:space="preserve"> monopoly </w:t>
+      </w:r>
+      <w:r>
+        <w:rPr>
+          <w:rFonts w:ascii="Aptos" w:hAnsi="Aptos"/>
+        </w:rPr>
+        <w:t>it also becomes</w:t>
+      </w:r>
+      <w:r>
+        <w:rPr>
+          <w:rFonts w:ascii="Aptos" w:hAnsi="Aptos"/>
+        </w:rPr>
+        <w:t xml:space="preserve"> a </w:t>
+      </w:r>
+      <w:r>
+        <w:rPr>
+          <w:rFonts w:ascii="Aptos" w:hAnsi="Aptos"/>
+          <w:i/>
+          <w:iCs/>
+        </w:rPr>
+        <w:t>de jure</w:t>
+      </w:r>
+      <w:r>
+        <w:rPr>
+          <w:rFonts w:ascii="Aptos" w:hAnsi="Aptos"/>
+        </w:rPr>
+        <w:t xml:space="preserve"> monopoly</w:t>
+      </w:r>
+      <w:r>
+        <w:rPr>
+          <w:rFonts w:ascii="Aptos" w:hAnsi="Aptos"/>
+        </w:rPr>
+        <w:t>.</w:t>
       </w:r>
       <w:r>
         <w:rPr>
@@ -3332,59 +3534,6 @@
           <w:rFonts w:ascii="Aptos" w:hAnsi="Aptos"/>
         </w:rPr>
         <w:footnoteReference w:id="52"/>
-      </w:r>
-      <w:r>
-        <w:rPr>
-          <w:rFonts w:ascii="Aptos" w:hAnsi="Aptos"/>
-        </w:rPr>
-        <w:t xml:space="preserve">. Nozick believed that network effects meant it as likely that a security agency would become a natural monopoly. The value of membership of an agency increased with the volume of its membership because it reduced transaction costs for an increasing number of possible trading partners. Such a security agency would not be a state, though, because it would not have the right to extract taxes from non-members nor would it have any right to prevent insurgent security agencies from entering the market. Or wouldn’t it? Nozick argues that uncertainty over what new procedures insurgent security agencies might use imposes a significant risk upon its own clients that it is duty bound to protect. It is therefore permitted – even obligated – to pre-emptively coercively prohibit such entrance into the market. This means that once it becomes a </w:t>
-      </w:r>
-      <w:r>
-        <w:rPr>
-          <w:rFonts w:ascii="Aptos" w:hAnsi="Aptos"/>
-          <w:i/>
-          <w:iCs/>
-        </w:rPr>
-        <w:t>de facto</w:t>
-      </w:r>
-      <w:r>
-        <w:rPr>
-          <w:rFonts w:ascii="Aptos" w:hAnsi="Aptos"/>
-        </w:rPr>
-        <w:t xml:space="preserve"> monopoly to being a </w:t>
-      </w:r>
-      <w:r>
-        <w:rPr>
-          <w:rFonts w:ascii="Aptos" w:hAnsi="Aptos"/>
-          <w:i/>
-          <w:iCs/>
-        </w:rPr>
-        <w:t>de jure</w:t>
-      </w:r>
-      <w:r>
-        <w:rPr>
-          <w:rFonts w:ascii="Aptos" w:hAnsi="Aptos"/>
-        </w:rPr>
-        <w:t xml:space="preserve"> monopoly</w:t>
-      </w:r>
-      <w:r>
-        <w:rPr>
-          <w:rFonts w:ascii="Aptos" w:hAnsi="Aptos"/>
-        </w:rPr>
-        <w:t xml:space="preserve"> </w:t>
-      </w:r>
-      <w:r>
-        <w:rPr>
-          <w:rStyle w:val="FootnoteReference"/>
-          <w:rFonts w:ascii="Aptos" w:hAnsi="Aptos"/>
-        </w:rPr>
-        <w:footnoteReference w:id="53"/>
-      </w:r>
-      <w:r>
-        <w:rPr>
-          <w:rFonts w:ascii="Aptos" w:hAnsi="Aptos"/>
-        </w:rPr>
-        <w:t>.</w:t>
       </w:r>
     </w:p>
     <w:p>
@@ -3434,7 +3583,7 @@
           <w:rStyle w:val="FootnoteReference"/>
           <w:rFonts w:ascii="Aptos" w:hAnsi="Aptos"/>
         </w:rPr>
-        <w:footnoteReference w:id="54"/>
+        <w:footnoteReference w:id="53"/>
       </w:r>
     </w:p>
     <w:sectPr>
@@ -4141,27 +4290,7 @@
           <w:kern w:val="0"/>
           <w:lang w:val="en-GB"/>
         </w:rPr>
-        <w:t xml:space="preserve">A New History of Leviathan: Essays on the Rise of the American </w:t>
-      </w:r>
-      <w:r>
-        <w:rPr>
-          <w:rFonts w:ascii="Calibri" w:cs="Calibri"/>
-          <w:i/>
-          <w:iCs/>
-          <w:kern w:val="0"/>
-          <w:lang w:val="en-GB"/>
-        </w:rPr>
-        <w:t>Corporate</w:t>
-      </w:r>
-      <w:r>
-        <w:rPr>
-          <w:rFonts w:ascii="Calibri" w:cs="Calibri"/>
-          <w:i/>
-          <w:iCs/>
-          <w:kern w:val="0"/>
-          <w:lang w:val="en-GB"/>
-        </w:rPr>
-        <w:t xml:space="preserve"> State</w:t>
+        <w:t>A New History of Leviathan: Essays on the Rise of the American Corporate State</w:t>
       </w:r>
       <w:r>
         <w:rPr>
@@ -4679,55 +4808,15 @@
           <w:kern w:val="0"/>
           <w:lang w:val="en-GB"/>
         </w:rPr>
-        <w:t xml:space="preserve">Stanford </w:t>
-      </w:r>
-      <w:proofErr w:type="spellStart"/>
-      <w:r>
-        <w:rPr>
-          <w:rFonts w:ascii="Calibri" w:cs="Calibri"/>
-          <w:i/>
-          <w:iCs/>
-          <w:kern w:val="0"/>
-          <w:lang w:val="en-GB"/>
-        </w:rPr>
-        <w:t>Encyclopedia</w:t>
-      </w:r>
-      <w:proofErr w:type="spellEnd"/>
-      <w:r>
-        <w:rPr>
-          <w:rFonts w:ascii="Calibri" w:cs="Calibri"/>
-          <w:i/>
-          <w:iCs/>
-          <w:kern w:val="0"/>
-          <w:lang w:val="en-GB"/>
-        </w:rPr>
-        <w:t xml:space="preserve"> of Philosophy</w:t>
-      </w:r>
-      <w:r>
-        <w:rPr>
-          <w:rFonts w:ascii="Calibri" w:cs="Calibri"/>
-          <w:kern w:val="0"/>
-          <w:lang w:val="en-GB"/>
-        </w:rPr>
-        <w:t xml:space="preserve">, ed. Edward N. Zalta and Uri Nodelman, 2022, https://plato.stanford.edu/entries/nozick-political/; Ralph </w:t>
-      </w:r>
-      <w:proofErr w:type="spellStart"/>
-      <w:r>
-        <w:rPr>
-          <w:rFonts w:ascii="Calibri" w:cs="Calibri"/>
-          <w:kern w:val="0"/>
-          <w:lang w:val="en-GB"/>
-        </w:rPr>
-        <w:t>Raico</w:t>
-      </w:r>
-      <w:proofErr w:type="spellEnd"/>
-      <w:r>
-        <w:rPr>
-          <w:rFonts w:ascii="Calibri" w:cs="Calibri"/>
-          <w:kern w:val="0"/>
-          <w:lang w:val="en-GB"/>
-        </w:rPr>
-        <w:t xml:space="preserve">, ‘How Nozick Became a Libertarian’, Blog, </w:t>
+        <w:t>Stanford Encyclopedia of Philosophy</w:t>
+      </w:r>
+      <w:r>
+        <w:rPr>
+          <w:rFonts w:ascii="Calibri" w:cs="Calibri"/>
+          <w:kern w:val="0"/>
+          <w:lang w:val="en-GB"/>
+        </w:rPr>
+        <w:t xml:space="preserve">, ed. Edward N. Zalta and Uri Nodelman, 2022, https://plato.stanford.edu/entries/nozick-political/; Ralph Raico, ‘How Nozick Became a Libertarian’, Blog, </w:t>
       </w:r>
       <w:r>
         <w:rPr>
@@ -5277,25 +5366,7 @@
           <w:kern w:val="0"/>
           <w:lang w:val="en-GB"/>
         </w:rPr>
-        <w:t xml:space="preserve">, </w:t>
-      </w:r>
-      <w:proofErr w:type="spellStart"/>
-      <w:r>
-        <w:rPr>
-          <w:rFonts w:ascii="Calibri" w:cs="Calibri"/>
-          <w:kern w:val="0"/>
-          <w:lang w:val="en-GB"/>
-        </w:rPr>
-        <w:t>chs</w:t>
-      </w:r>
-      <w:proofErr w:type="spellEnd"/>
-      <w:r>
-        <w:rPr>
-          <w:rFonts w:ascii="Calibri" w:cs="Calibri"/>
-          <w:kern w:val="0"/>
-          <w:lang w:val="en-GB"/>
-        </w:rPr>
-        <w:t xml:space="preserve"> 1–2.</w:t>
+        <w:t>, chs 1–2.</w:t>
       </w:r>
       <w:r>
         <w:fldChar w:fldCharType="end"/>
@@ -5344,25 +5415,7 @@
           <w:kern w:val="0"/>
           <w:lang w:val="en-GB"/>
         </w:rPr>
-        <w:t xml:space="preserve">, </w:t>
-      </w:r>
-      <w:proofErr w:type="spellStart"/>
-      <w:r>
-        <w:rPr>
-          <w:rFonts w:ascii="Calibri" w:cs="Calibri"/>
-          <w:kern w:val="0"/>
-          <w:lang w:val="en-GB"/>
-        </w:rPr>
-        <w:t>ch.</w:t>
-      </w:r>
-      <w:proofErr w:type="spellEnd"/>
-      <w:r>
-        <w:rPr>
-          <w:rFonts w:ascii="Calibri" w:cs="Calibri"/>
-          <w:kern w:val="0"/>
-          <w:lang w:val="en-GB"/>
-        </w:rPr>
-        <w:t xml:space="preserve"> 4.</w:t>
+        <w:t>, ch. 4.</w:t>
       </w:r>
       <w:r>
         <w:fldChar w:fldCharType="end"/>
@@ -5411,25 +5464,7 @@
           <w:kern w:val="0"/>
           <w:lang w:val="en-GB"/>
         </w:rPr>
-        <w:t xml:space="preserve">, </w:t>
-      </w:r>
-      <w:proofErr w:type="spellStart"/>
-      <w:r>
-        <w:rPr>
-          <w:rFonts w:ascii="Calibri" w:cs="Calibri"/>
-          <w:kern w:val="0"/>
-          <w:lang w:val="en-GB"/>
-        </w:rPr>
-        <w:t>ch.</w:t>
-      </w:r>
-      <w:proofErr w:type="spellEnd"/>
-      <w:r>
-        <w:rPr>
-          <w:rFonts w:ascii="Calibri" w:cs="Calibri"/>
-          <w:kern w:val="0"/>
-          <w:lang w:val="en-GB"/>
-        </w:rPr>
-        <w:t xml:space="preserve"> 5.</w:t>
+        <w:t>, ch. 5.</w:t>
       </w:r>
       <w:r>
         <w:fldChar w:fldCharType="end"/>
@@ -5478,25 +5513,7 @@
           <w:kern w:val="0"/>
           <w:lang w:val="en-GB"/>
         </w:rPr>
-        <w:t xml:space="preserve">, </w:t>
-      </w:r>
-      <w:proofErr w:type="spellStart"/>
-      <w:r>
-        <w:rPr>
-          <w:rFonts w:ascii="Calibri" w:cs="Calibri"/>
-          <w:kern w:val="0"/>
-          <w:lang w:val="en-GB"/>
-        </w:rPr>
-        <w:t>chs</w:t>
-      </w:r>
-      <w:proofErr w:type="spellEnd"/>
-      <w:r>
-        <w:rPr>
-          <w:rFonts w:ascii="Calibri" w:cs="Calibri"/>
-          <w:kern w:val="0"/>
-          <w:lang w:val="en-GB"/>
-        </w:rPr>
-        <w:t xml:space="preserve"> 6–9.</w:t>
+        <w:t>, chs 6–9.</w:t>
       </w:r>
       <w:r>
         <w:fldChar w:fldCharType="end"/>
@@ -5594,25 +5611,7 @@
           <w:kern w:val="0"/>
           <w:lang w:val="en-GB"/>
         </w:rPr>
-        <w:t xml:space="preserve">, </w:t>
-      </w:r>
-      <w:proofErr w:type="spellStart"/>
-      <w:r>
-        <w:rPr>
-          <w:rFonts w:ascii="Calibri" w:cs="Calibri"/>
-          <w:kern w:val="0"/>
-          <w:lang w:val="en-GB"/>
-        </w:rPr>
-        <w:t>chs</w:t>
-      </w:r>
-      <w:proofErr w:type="spellEnd"/>
-      <w:r>
-        <w:rPr>
-          <w:rFonts w:ascii="Calibri" w:cs="Calibri"/>
-          <w:kern w:val="0"/>
-          <w:lang w:val="en-GB"/>
-        </w:rPr>
-        <w:t xml:space="preserve"> 12–13.</w:t>
+        <w:t>, chs 12–13.</w:t>
       </w:r>
       <w:r>
         <w:fldChar w:fldCharType="end"/>
@@ -5661,7 +5660,6 @@
         </w:rPr>
         <w:t xml:space="preserve">lso see Samuel C. III Wheeler, ‘Natural Property Rights and Body Rights’, </w:t>
       </w:r>
-      <w:proofErr w:type="spellStart"/>
       <w:r>
         <w:rPr>
           <w:rFonts w:ascii="Calibri" w:cs="Calibri"/>
@@ -5672,7 +5670,6 @@
         </w:rPr>
         <w:t>Noûs</w:t>
       </w:r>
-      <w:proofErr w:type="spellEnd"/>
       <w:r>
         <w:rPr>
           <w:rFonts w:ascii="Calibri" w:cs="Calibri"/>
@@ -6100,7 +6097,58 @@
           <w:kern w:val="0"/>
           <w:lang w:val="en-GB"/>
         </w:rPr>
-        <w:t xml:space="preserve"> (Mercatus </w:t>
+        <w:t xml:space="preserve"> (Mercatus Center at George Mason University, 2015).</w:t>
+      </w:r>
+      <w:r>
+        <w:fldChar w:fldCharType="end"/>
+      </w:r>
+      <w:r>
+        <w:rPr>
+          <w:lang w:val="en-GB"/>
+        </w:rPr>
+        <w:t xml:space="preserve"> </w:t>
+      </w:r>
+      <w:r>
+        <w:rPr>
+          <w:lang w:val="en-GB"/>
+        </w:rPr>
+        <w:t xml:space="preserve">Milton Friedman must firmly be credited here too: </w:t>
+      </w:r>
+      <w:r>
+        <w:rPr>
+          <w:lang w:val="en-GB"/>
+        </w:rPr>
+        <w:fldChar w:fldCharType="begin"/>
+      </w:r>
+      <w:r>
+        <w:rPr>
+          <w:lang w:val="en-GB"/>
+        </w:rPr>
+        <w:instrText xml:space="preserve"> ADDIN ZOTERO_ITEM CSL_CITATION {"citationID":"f89DfHcv","properties":{"formattedCitation":"{\\i{}Capitalism and Freedom} (University of Chicago Press, 1962), chs 8\\uc0\\u8211{}9.","plainCitation":"Capitalism and Freedom (University of Chicago Press, 1962), chs 8–9.","noteIndex":40},"citationItems":[{"id":1346,"uris":["http://zotero.org/users/6238250/items/XP6CS26W"],"itemData":{"id":1346,"type":"book","publisher":"University of Chicago Press","title":"Capitalism and Freedom","author":[{"family":"Friedman","given":"Milton"}],"issued":{"date-parts":[["1962"]]}},"locator":"8-9","label":"chapter","suppress-author":true}],"schema":"https://github.com/citation-style-language/schema/raw/master/csl-citation.json"} </w:instrText>
+      </w:r>
+      <w:r>
+        <w:rPr>
+          <w:lang w:val="en-GB"/>
+        </w:rPr>
+        <w:fldChar w:fldCharType="separate"/>
+      </w:r>
+      <w:r>
+        <w:rPr>
+          <w:rFonts w:ascii="Calibri" w:cs="Calibri"/>
+          <w:i/>
+          <w:iCs/>
+          <w:kern w:val="0"/>
+          <w:lang w:val="en-GB"/>
+        </w:rPr>
+        <w:t>Capitalism and Freedom</w:t>
+      </w:r>
+      <w:r>
+        <w:rPr>
+          <w:rFonts w:ascii="Calibri" w:cs="Calibri"/>
+          <w:kern w:val="0"/>
+          <w:lang w:val="en-GB"/>
+        </w:rPr>
+        <w:t xml:space="preserve"> (University of Chicago Press, 1962), </w:t>
       </w:r>
       <w:proofErr w:type="spellStart"/>
       <w:r>
@@ -6109,7 +6157,7 @@
           <w:kern w:val="0"/>
           <w:lang w:val="en-GB"/>
         </w:rPr>
-        <w:t>Center</w:t>
+        <w:t>chs</w:t>
       </w:r>
       <w:proofErr w:type="spellEnd"/>
       <w:r>
@@ -6118,9 +6166,12 @@
           <w:kern w:val="0"/>
           <w:lang w:val="en-GB"/>
         </w:rPr>
-        <w:t xml:space="preserve"> at George Mason University, 2015).</w:t>
-      </w:r>
-      <w:r>
+        <w:t xml:space="preserve"> 8–9.</w:t>
+      </w:r>
+      <w:r>
+        <w:rPr>
+          <w:lang w:val="en-GB"/>
+        </w:rPr>
         <w:fldChar w:fldCharType="end"/>
       </w:r>
     </w:p>
@@ -6143,87 +6194,41 @@
         <w:t xml:space="preserve"> </w:t>
       </w:r>
       <w:r>
-        <w:rPr>
-          <w:lang w:val="en-GB"/>
-        </w:rPr>
-        <w:t xml:space="preserve">Though Milton Friedman must firmly be credited with this too </w:t>
-      </w:r>
-      <w:proofErr w:type="spellStart"/>
-      <w:r>
-        <w:rPr>
-          <w:lang w:val="en-GB"/>
-        </w:rPr>
-        <w:t>n</w:t>
-      </w:r>
-      <w:r>
-        <w:rPr>
-          <w:lang w:val="en-GB"/>
-        </w:rPr>
         <w:fldChar w:fldCharType="begin"/>
       </w:r>
       <w:r>
-        <w:rPr>
-          <w:lang w:val="en-GB"/>
-        </w:rPr>
-        <w:instrText xml:space="preserve"> ADDIN ZOTERO_ITEM CSL_CITATION {"citationID":"f89DfHcv","properties":{"formattedCitation":"{\\i{}Capitalism and Freedom} (University of Chicago Press, 1962), chs 8\\uc0\\u8211{}9.","plainCitation":"Capitalism and Freedom (University of Chicago Press, 1962), chs 8–9.","noteIndex":40},"citationItems":[{"id":1346,"uris":["http://zotero.org/users/6238250/items/XP6CS26W"],"itemData":{"id":1346,"type":"book","publisher":"University of Chicago Press","title":"Capitalism and Freedom","author":[{"family":"Friedman","given":"Milton"}],"issued":{"date-parts":[["1962"]]}},"locator":"8-9","label":"chapter","suppress-author":true}],"schema":"https://github.com/citation-style-language/schema/raw/master/csl-citation.json"} </w:instrText>
-      </w:r>
-      <w:r>
-        <w:rPr>
-          <w:lang w:val="en-GB"/>
-        </w:rPr>
+        <w:instrText xml:space="preserve"> ADDIN ZOTERO_ITEM CSL_CITATION {"citationID":"gO1yCgbu","properties":{"formattedCitation":"Gary Chartier and Charles W. Johnson, eds, {\\i{}Markets Not Capitalism: Individualist Anarchism Against Bosses, Inequality, Corporate Power, and Structural Poverty} (Minor Compositions, 2010).","plainCitation":"Gary Chartier and Charles W. Johnson, eds, Markets Not Capitalism: Individualist Anarchism Against Bosses, Inequality, Corporate Power, and Structural Poverty (Minor Compositions, 2010).","noteIndex":41},"citationItems":[{"id":1235,"uris":["http://zotero.org/users/6238250/items/DQP2W7BI"],"itemData":{"id":1235,"type":"book","publisher":"Minor Compositions","title":"Markets Not Capitalism: Individualist Anarchism Against Bosses, Inequality, Corporate Power, and Structural Poverty","editor":[{"family":"Chartier","given":"Gary"},{"family":"Johnson","given":"Charles W."}],"issued":{"date-parts":[["2010"]]}}}],"schema":"https://github.com/citation-style-language/schema/raw/master/csl-citation.json"} </w:instrText>
+      </w:r>
+      <w:r>
         <w:fldChar w:fldCharType="separate"/>
       </w:r>
       <w:r>
         <w:rPr>
           <w:rFonts w:ascii="Calibri" w:cs="Calibri"/>
-          <w:i/>
-          <w:iCs/>
-          <w:kern w:val="0"/>
-          <w:lang w:val="en-GB"/>
-        </w:rPr>
-        <w:t>Capitalism</w:t>
-      </w:r>
-      <w:proofErr w:type="spellEnd"/>
-      <w:r>
-        <w:rPr>
-          <w:rFonts w:ascii="Calibri" w:cs="Calibri"/>
-          <w:i/>
-          <w:iCs/>
-          <w:kern w:val="0"/>
-          <w:lang w:val="en-GB"/>
-        </w:rPr>
-        <w:t xml:space="preserve"> and Freedom</w:t>
-      </w:r>
-      <w:r>
-        <w:rPr>
-          <w:rFonts w:ascii="Calibri" w:cs="Calibri"/>
-          <w:kern w:val="0"/>
-          <w:lang w:val="en-GB"/>
-        </w:rPr>
-        <w:t xml:space="preserve"> (University of Chicago Press, 1962), </w:t>
-      </w:r>
-      <w:proofErr w:type="spellStart"/>
-      <w:r>
-        <w:rPr>
-          <w:rFonts w:ascii="Calibri" w:cs="Calibri"/>
-          <w:kern w:val="0"/>
-          <w:lang w:val="en-GB"/>
-        </w:rPr>
-        <w:t>chs</w:t>
-      </w:r>
-      <w:proofErr w:type="spellEnd"/>
-      <w:r>
-        <w:rPr>
-          <w:rFonts w:ascii="Calibri" w:cs="Calibri"/>
-          <w:kern w:val="0"/>
-          <w:lang w:val="en-GB"/>
-        </w:rPr>
-        <w:t xml:space="preserve"> 8–9.</w:t>
-      </w:r>
-      <w:r>
-        <w:rPr>
-          <w:lang w:val="en-GB"/>
-        </w:rPr>
+          <w:kern w:val="0"/>
+          <w:lang w:val="en-GB"/>
+        </w:rPr>
+        <w:t xml:space="preserve">Gary Chartier and Charles W. Johnson, eds, </w:t>
+      </w:r>
+      <w:r>
+        <w:rPr>
+          <w:rFonts w:ascii="Calibri" w:cs="Calibri"/>
+          <w:i/>
+          <w:iCs/>
+          <w:kern w:val="0"/>
+          <w:lang w:val="en-GB"/>
+        </w:rPr>
+        <w:t>Markets Not Capitalism: Individualist Anarchism Against Bosses, Inequality, Corporate Power, and Structural Poverty</w:t>
+      </w:r>
+      <w:r>
+        <w:rPr>
+          <w:rFonts w:ascii="Calibri" w:cs="Calibri"/>
+          <w:kern w:val="0"/>
+          <w:lang w:val="en-GB"/>
+        </w:rPr>
+        <w:t xml:space="preserve"> (Minor Compositions, 2010).</w:t>
+      </w:r>
+      <w:r>
         <w:fldChar w:fldCharType="end"/>
       </w:r>
     </w:p>
@@ -6249,7 +6254,7 @@
         <w:fldChar w:fldCharType="begin"/>
       </w:r>
       <w:r>
-        <w:instrText xml:space="preserve"> ADDIN ZOTERO_ITEM CSL_CITATION {"citationID":"gO1yCgbu","properties":{"formattedCitation":"Gary Chartier and Charles W. Johnson, eds, {\\i{}Markets Not Capitalism: Individualist Anarchism Against Bosses, Inequality, Corporate Power, and Structural Poverty} (Minor Compositions, 2010).","plainCitation":"Gary Chartier and Charles W. Johnson, eds, Markets Not Capitalism: Individualist Anarchism Against Bosses, Inequality, Corporate Power, and Structural Poverty (Minor Compositions, 2010).","noteIndex":41},"citationItems":[{"id":1235,"uris":["http://zotero.org/users/6238250/items/DQP2W7BI"],"itemData":{"id":1235,"type":"book","publisher":"Minor Compositions","title":"Markets Not Capitalism: Individualist Anarchism Against Bosses, Inequality, Corporate Power, and Structural Poverty","editor":[{"family":"Chartier","given":"Gary"},{"family":"Johnson","given":"Charles W."}],"issued":{"date-parts":[["2010"]]}}}],"schema":"https://github.com/citation-style-language/schema/raw/master/csl-citation.json"} </w:instrText>
+        <w:instrText xml:space="preserve"> ADDIN ZOTERO_ITEM CSL_CITATION {"citationID":"UUdjtef8","properties":{"formattedCitation":"Roderick T. Long, \\uc0\\u8216{}Left-Libertarianism, Market Anarchism, Class Conflict, and Historical Theories of Distributive Justice\\uc0\\u8217{}, {\\i{}Griffith Law Review} 2, no. 12 (2012): 413\\uc0\\u8211{}31.","plainCitation":"Roderick T. Long, ‘Left-Libertarianism, Market Anarchism, Class Conflict, and Historical Theories of Distributive Justice’, Griffith Law Review 2, no. 12 (2012): 413–31.","noteIndex":42},"citationItems":[{"id":507,"uris":["http://zotero.org/users/6238250/items/FEWYA3NI"],"itemData":{"id":507,"type":"article-journal","container-title":"Griffith Law Review","issue":"12","page":"413-431","title":"Left-Libertarianism, Market Anarchism, Class Conflict, and Historical Theories of Distributive Justice","volume":"2","author":[{"family":"Long","given":"Roderick T."}],"issued":{"date-parts":[["2012"]]}}}],"schema":"https://github.com/citation-style-language/schema/raw/master/csl-citation.json"} </w:instrText>
       </w:r>
       <w:r>
         <w:fldChar w:fldCharType="separate"/>
@@ -6260,25 +6265,25 @@
           <w:kern w:val="0"/>
           <w:lang w:val="en-GB"/>
         </w:rPr>
-        <w:t xml:space="preserve">Gary Chartier and Charles W. Johnson, eds, </w:t>
-      </w:r>
-      <w:r>
-        <w:rPr>
-          <w:rFonts w:ascii="Calibri" w:cs="Calibri"/>
-          <w:i/>
-          <w:iCs/>
-          <w:kern w:val="0"/>
-          <w:lang w:val="en-GB"/>
-        </w:rPr>
-        <w:t>Markets Not Capitalism: Individualist Anarchism Against Bosses, Inequality, Corporate Power, and Structural Poverty</w:t>
-      </w:r>
-      <w:r>
-        <w:rPr>
-          <w:rFonts w:ascii="Calibri" w:cs="Calibri"/>
-          <w:kern w:val="0"/>
-          <w:lang w:val="en-GB"/>
-        </w:rPr>
-        <w:t xml:space="preserve"> (Minor Compositions, 2010).</w:t>
+        <w:t xml:space="preserve">Roderick T. Long, ‘Left-Libertarianism, Market Anarchism, Class Conflict, and Historical Theories of Distributive Justice’, </w:t>
+      </w:r>
+      <w:r>
+        <w:rPr>
+          <w:rFonts w:ascii="Calibri" w:cs="Calibri"/>
+          <w:i/>
+          <w:iCs/>
+          <w:kern w:val="0"/>
+          <w:lang w:val="en-GB"/>
+        </w:rPr>
+        <w:t>Griffith Law Review</w:t>
+      </w:r>
+      <w:r>
+        <w:rPr>
+          <w:rFonts w:ascii="Calibri" w:cs="Calibri"/>
+          <w:kern w:val="0"/>
+          <w:lang w:val="en-GB"/>
+        </w:rPr>
+        <w:t xml:space="preserve"> 2, no. 12 (2012): 413–31.</w:t>
       </w:r>
       <w:r>
         <w:fldChar w:fldCharType="end"/>
@@ -6306,7 +6311,7 @@
         <w:fldChar w:fldCharType="begin"/>
       </w:r>
       <w:r>
-        <w:instrText xml:space="preserve"> ADDIN ZOTERO_ITEM CSL_CITATION {"citationID":"UUdjtef8","properties":{"formattedCitation":"Roderick T. Long, \\uc0\\u8216{}Left-Libertarianism, Market Anarchism, Class Conflict, and Historical Theories of Distributive Justice\\uc0\\u8217{}, {\\i{}Griffith Law Review} 2, no. 12 (2012): 413\\uc0\\u8211{}31.","plainCitation":"Roderick T. Long, ‘Left-Libertarianism, Market Anarchism, Class Conflict, and Historical Theories of Distributive Justice’, Griffith Law Review 2, no. 12 (2012): 413–31.","noteIndex":42},"citationItems":[{"id":507,"uris":["http://zotero.org/users/6238250/items/FEWYA3NI"],"itemData":{"id":507,"type":"article-journal","container-title":"Griffith Law Review","issue":"12","page":"413-431","title":"Left-Libertarianism, Market Anarchism, Class Conflict, and Historical Theories of Distributive Justice","volume":"2","author":[{"family":"Long","given":"Roderick T."}],"issued":{"date-parts":[["2012"]]}}}],"schema":"https://github.com/citation-style-language/schema/raw/master/csl-citation.json"} </w:instrText>
+        <w:instrText xml:space="preserve"> ADDIN ZOTERO_ITEM CSL_CITATION {"citationID":"C09NaLpA","properties":{"formattedCitation":"{\\i{}The Ethics of Liberty}, 163\\uc0\\u8211{}64.","plainCitation":"The Ethics of Liberty, 163–64.","noteIndex":43},"citationItems":[{"id":108,"uris":["http://zotero.org/users/6238250/items/L2A34JC4"],"itemData":{"id":108,"type":"book","publisher":"New York University Press","publisher-place":"New York","title":"The Ethics of Liberty","author":[{"family":"Rothbard","given":"Murray N."}],"issued":{"date-parts":[["1998"]]}},"locator":"163-164","label":"page","suppress-author":true}],"schema":"https://github.com/citation-style-language/schema/raw/master/csl-citation.json"} </w:instrText>
       </w:r>
       <w:r>
         <w:fldChar w:fldCharType="separate"/>
@@ -6314,28 +6319,20 @@
       <w:r>
         <w:rPr>
           <w:rFonts w:ascii="Calibri" w:cs="Calibri"/>
-          <w:kern w:val="0"/>
-          <w:lang w:val="en-GB"/>
-        </w:rPr>
-        <w:t xml:space="preserve">Roderick T. Long, ‘Left-Libertarianism, Market Anarchism, Class Conflict, and Historical Theories of Distributive Justice’, </w:t>
-      </w:r>
-      <w:r>
-        <w:rPr>
-          <w:rFonts w:ascii="Calibri" w:cs="Calibri"/>
-          <w:i/>
-          <w:iCs/>
-          <w:kern w:val="0"/>
-          <w:lang w:val="en-GB"/>
-        </w:rPr>
-        <w:t>Griffith Law Review</w:t>
-      </w:r>
-      <w:r>
-        <w:rPr>
-          <w:rFonts w:ascii="Calibri" w:cs="Calibri"/>
-          <w:kern w:val="0"/>
-          <w:lang w:val="en-GB"/>
-        </w:rPr>
-        <w:t xml:space="preserve"> 2, no. 12 (2012): 413–31.</w:t>
+          <w:i/>
+          <w:iCs/>
+          <w:kern w:val="0"/>
+          <w:lang w:val="en-GB"/>
+        </w:rPr>
+        <w:t>The Ethics of Liberty</w:t>
+      </w:r>
+      <w:r>
+        <w:rPr>
+          <w:rFonts w:ascii="Calibri" w:cs="Calibri"/>
+          <w:kern w:val="0"/>
+          <w:lang w:val="en-GB"/>
+        </w:rPr>
+        <w:t>, 163–64.</w:t>
       </w:r>
       <w:r>
         <w:fldChar w:fldCharType="end"/>
@@ -6363,7 +6360,7 @@
         <w:fldChar w:fldCharType="begin"/>
       </w:r>
       <w:r>
-        <w:instrText xml:space="preserve"> ADDIN ZOTERO_ITEM CSL_CITATION {"citationID":"C09NaLpA","properties":{"formattedCitation":"{\\i{}The Ethics of Liberty}, 163\\uc0\\u8211{}64.","plainCitation":"The Ethics of Liberty, 163–64.","noteIndex":43},"citationItems":[{"id":108,"uris":["http://zotero.org/users/6238250/items/L2A34JC4"],"itemData":{"id":108,"type":"book","publisher":"New York University Press","publisher-place":"New York","title":"The Ethics of Liberty","author":[{"family":"Rothbard","given":"Murray N."}],"issued":{"date-parts":[["1998"]]}},"locator":"163-164","label":"page","suppress-author":true}],"schema":"https://github.com/citation-style-language/schema/raw/master/csl-citation.json"} </w:instrText>
+        <w:instrText xml:space="preserve"> ADDIN ZOTERO_ITEM CSL_CITATION {"citationID":"Fkm1g45Q","properties":{"formattedCitation":"\\uc0\\u8216{}Toward a Reconstruction of Utility and Welfare Economics\\uc0\\u8217{}, in {\\i{}On Freedom and Free Enterprise: Essays in Honor of Ludwig von Mises} (D. Van Nostrand, 1956); {\\i{}Man, Economy, and State}, ch. 1.","plainCitation":"‘Toward a Reconstruction of Utility and Welfare Economics’, in On Freedom and Free Enterprise: Essays in Honor of Ludwig von Mises (D. Van Nostrand, 1956); Man, Economy, and State, ch. 1.","noteIndex":44},"citationItems":[{"id":1114,"uris":["http://zotero.org/users/6238250/items/QIK2RGLY"],"itemData":{"id":1114,"type":"chapter","container-title":"On Freedom and Free Enterprise: Essays in Honor of Ludwig von Mises","publisher":"D. Van Nostrand","publisher-place":"Princeton","title":"Toward a Reconstruction of Utility and Welfare Economics","author":[{"family":"Rothbard","given":"Murray N."}],"issued":{"date-parts":[["1956"]]}},"suppress-author":true},{"id":1340,"uris":["http://zotero.org/users/6238250/items/LC6CVDHW"],"itemData":{"id":1340,"type":"book","publisher":"William Volker Fund &amp; D. Van Nostrand","title":"Man, Economy, and State","author":[{"family":"Rothbard","given":"Murray N."}],"issued":{"date-parts":[["1962"]]}},"locator":"1","label":"chapter","suppress-author":true}],"schema":"https://github.com/citation-style-language/schema/raw/master/csl-citation.json"} </w:instrText>
       </w:r>
       <w:r>
         <w:fldChar w:fldCharType="separate"/>
@@ -6371,20 +6368,46 @@
       <w:r>
         <w:rPr>
           <w:rFonts w:ascii="Calibri" w:cs="Calibri"/>
-          <w:i/>
-          <w:iCs/>
-          <w:kern w:val="0"/>
-          <w:lang w:val="en-GB"/>
-        </w:rPr>
-        <w:t>The Ethics of Liberty</w:t>
-      </w:r>
-      <w:r>
-        <w:rPr>
-          <w:rFonts w:ascii="Calibri" w:cs="Calibri"/>
-          <w:kern w:val="0"/>
-          <w:lang w:val="en-GB"/>
-        </w:rPr>
-        <w:t>, 163–64.</w:t>
+          <w:kern w:val="0"/>
+          <w:lang w:val="en-GB"/>
+        </w:rPr>
+        <w:t xml:space="preserve">‘Toward a Reconstruction of Utility and Welfare Economics’, in </w:t>
+      </w:r>
+      <w:r>
+        <w:rPr>
+          <w:rFonts w:ascii="Calibri" w:cs="Calibri"/>
+          <w:i/>
+          <w:iCs/>
+          <w:kern w:val="0"/>
+          <w:lang w:val="en-GB"/>
+        </w:rPr>
+        <w:t>On Freedom and Free Enterprise: Essays in Honor of Ludwig von Mises</w:t>
+      </w:r>
+      <w:r>
+        <w:rPr>
+          <w:rFonts w:ascii="Calibri" w:cs="Calibri"/>
+          <w:kern w:val="0"/>
+          <w:lang w:val="en-GB"/>
+        </w:rPr>
+        <w:t xml:space="preserve"> (D. Van Nostrand, 1956); </w:t>
+      </w:r>
+      <w:r>
+        <w:rPr>
+          <w:rFonts w:ascii="Calibri" w:cs="Calibri"/>
+          <w:i/>
+          <w:iCs/>
+          <w:kern w:val="0"/>
+          <w:lang w:val="en-GB"/>
+        </w:rPr>
+        <w:t>Man, Economy, and State</w:t>
+      </w:r>
+      <w:r>
+        <w:rPr>
+          <w:rFonts w:ascii="Calibri" w:cs="Calibri"/>
+          <w:kern w:val="0"/>
+          <w:lang w:val="en-GB"/>
+        </w:rPr>
+        <w:t>, ch. 1.</w:t>
       </w:r>
       <w:r>
         <w:fldChar w:fldCharType="end"/>
@@ -6412,7 +6435,7 @@
         <w:fldChar w:fldCharType="begin"/>
       </w:r>
       <w:r>
-        <w:instrText xml:space="preserve"> ADDIN ZOTERO_ITEM CSL_CITATION {"citationID":"Fkm1g45Q","properties":{"formattedCitation":"\\uc0\\u8216{}Toward a Reconstruction of Utility and Welfare Economics\\uc0\\u8217{}, in {\\i{}On Freedom and Free Enterprise: Essays in Honor of Ludwig von Mises} (D. Van Nostrand, 1956); {\\i{}Man, Economy, and State}, ch. 1.","plainCitation":"‘Toward a Reconstruction of Utility and Welfare Economics’, in On Freedom and Free Enterprise: Essays in Honor of Ludwig von Mises (D. Van Nostrand, 1956); Man, Economy, and State, ch. 1.","noteIndex":44},"citationItems":[{"id":1114,"uris":["http://zotero.org/users/6238250/items/QIK2RGLY"],"itemData":{"id":1114,"type":"chapter","container-title":"On Freedom and Free Enterprise: Essays in Honor of Ludwig von Mises","publisher":"D. Van Nostrand","publisher-place":"Princeton","title":"Toward a Reconstruction of Utility and Welfare Economics","author":[{"family":"Rothbard","given":"Murray N."}],"issued":{"date-parts":[["1956"]]}},"suppress-author":true},{"id":1340,"uris":["http://zotero.org/users/6238250/items/LC6CVDHW"],"itemData":{"id":1340,"type":"book","publisher":"William Volker Fund &amp; D. Van Nostrand","title":"Man, Economy, and State","author":[{"family":"Rothbard","given":"Murray N."}],"issued":{"date-parts":[["1962"]]}},"locator":"1","label":"chapter","suppress-author":true}],"schema":"https://github.com/citation-style-language/schema/raw/master/csl-citation.json"} </w:instrText>
+        <w:instrText xml:space="preserve"> ADDIN ZOTERO_ITEM CSL_CITATION {"citationID":"g2hZNPL7","properties":{"formattedCitation":"Bryan Caplan, {\\i{}Why I Am Not an Austrian Economist}, Blog, 2010, https://econfaculty.gmu.edu/bcaplan/whyaust.htm.","plainCitation":"Bryan Caplan, Why I Am Not an Austrian Economist, Blog, 2010, https://econfaculty.gmu.edu/bcaplan/whyaust.htm.","noteIndex":45},"citationItems":[{"id":1347,"uris":["http://zotero.org/users/6238250/items/NF3KSHZA"],"itemData":{"id":1347,"type":"post-weblog","genre":"Blog","title":"Why I Am Not an Austrian Economist","URL":"https://econfaculty.gmu.edu/bcaplan/whyaust.htm","author":[{"family":"Caplan","given":"Bryan"}],"accessed":{"date-parts":[["2025",1,15]]},"issued":{"date-parts":[["2010"]]}}}],"schema":"https://github.com/citation-style-language/schema/raw/master/csl-citation.json"} </w:instrText>
       </w:r>
       <w:r>
         <w:fldChar w:fldCharType="separate"/>
@@ -6423,61 +6446,25 @@
           <w:kern w:val="0"/>
           <w:lang w:val="en-GB"/>
         </w:rPr>
-        <w:t xml:space="preserve">‘Toward a Reconstruction of Utility and Welfare Economics’, in </w:t>
-      </w:r>
-      <w:r>
-        <w:rPr>
-          <w:rFonts w:ascii="Calibri" w:cs="Calibri"/>
-          <w:i/>
-          <w:iCs/>
-          <w:kern w:val="0"/>
-          <w:lang w:val="en-GB"/>
-        </w:rPr>
-        <w:t>On Freedom and Free Enterprise: Essays in Honor of Ludwig von Mises</w:t>
-      </w:r>
-      <w:r>
-        <w:rPr>
-          <w:rFonts w:ascii="Calibri" w:cs="Calibri"/>
-          <w:kern w:val="0"/>
-          <w:lang w:val="en-GB"/>
-        </w:rPr>
-        <w:t xml:space="preserve"> (D. Van Nostrand, 1956); </w:t>
-      </w:r>
-      <w:r>
-        <w:rPr>
-          <w:rFonts w:ascii="Calibri" w:cs="Calibri"/>
-          <w:i/>
-          <w:iCs/>
-          <w:kern w:val="0"/>
-          <w:lang w:val="en-GB"/>
-        </w:rPr>
-        <w:t>Man, Economy, and State</w:t>
-      </w:r>
-      <w:r>
-        <w:rPr>
-          <w:rFonts w:ascii="Calibri" w:cs="Calibri"/>
-          <w:kern w:val="0"/>
-          <w:lang w:val="en-GB"/>
-        </w:rPr>
-        <w:t xml:space="preserve">, </w:t>
-      </w:r>
-      <w:proofErr w:type="spellStart"/>
-      <w:r>
-        <w:rPr>
-          <w:rFonts w:ascii="Calibri" w:cs="Calibri"/>
-          <w:kern w:val="0"/>
-          <w:lang w:val="en-GB"/>
-        </w:rPr>
-        <w:t>ch.</w:t>
-      </w:r>
-      <w:proofErr w:type="spellEnd"/>
-      <w:r>
-        <w:rPr>
-          <w:rFonts w:ascii="Calibri" w:cs="Calibri"/>
-          <w:kern w:val="0"/>
-          <w:lang w:val="en-GB"/>
-        </w:rPr>
-        <w:t xml:space="preserve"> 1.</w:t>
+        <w:t xml:space="preserve">Bryan Caplan, </w:t>
+      </w:r>
+      <w:r>
+        <w:rPr>
+          <w:rFonts w:ascii="Calibri" w:cs="Calibri"/>
+          <w:i/>
+          <w:iCs/>
+          <w:kern w:val="0"/>
+          <w:lang w:val="en-GB"/>
+        </w:rPr>
+        <w:t>Why I Am Not an Austrian Economist</w:t>
+      </w:r>
+      <w:r>
+        <w:rPr>
+          <w:rFonts w:ascii="Calibri" w:cs="Calibri"/>
+          <w:kern w:val="0"/>
+          <w:lang w:val="en-GB"/>
+        </w:rPr>
+        <w:t>, Blog, 2010, https://econfaculty.gmu.edu/bcaplan/whyaust.htm.</w:t>
       </w:r>
       <w:r>
         <w:fldChar w:fldCharType="end"/>
@@ -6505,7 +6492,7 @@
         <w:fldChar w:fldCharType="begin"/>
       </w:r>
       <w:r>
-        <w:instrText xml:space="preserve"> ADDIN ZOTERO_ITEM CSL_CITATION {"citationID":"g2hZNPL7","properties":{"formattedCitation":"Bryan Caplan, {\\i{}Why I Am Not an Austrian Economist}, Blog, 2010, https://econfaculty.gmu.edu/bcaplan/whyaust.htm.","plainCitation":"Bryan Caplan, Why I Am Not an Austrian Economist, Blog, 2010, https://econfaculty.gmu.edu/bcaplan/whyaust.htm.","noteIndex":45},"citationItems":[{"id":1347,"uris":["http://zotero.org/users/6238250/items/NF3KSHZA"],"itemData":{"id":1347,"type":"post-weblog","genre":"Blog","title":"Why I Am Not an Austrian Economist","URL":"https://econfaculty.gmu.edu/bcaplan/whyaust.htm","author":[{"family":"Caplan","given":"Bryan"}],"accessed":{"date-parts":[["2025",1,15]]},"issued":{"date-parts":[["2010"]]}}}],"schema":"https://github.com/citation-style-language/schema/raw/master/csl-citation.json"} </w:instrText>
+        <w:instrText xml:space="preserve"> ADDIN ZOTERO_ITEM CSL_CITATION {"citationID":"kn2UrAQB","properties":{"formattedCitation":"\\uc0\\u8216{}Anatomy of the State\\uc0\\u8217{}.","plainCitation":"‘Anatomy of the State’.","noteIndex":46},"citationItems":[{"id":1330,"uris":["http://zotero.org/users/6238250/items/HXN7MCAK"],"itemData":{"id":1330,"type":"chapter","container-title":"Egalitarianism as a Revolt Against Nature and Other Essays","publisher":"Libertarian Review Press","title":"Anatomy of the State","author":[{"family":"Rothbard","given":"Murray N."}],"editor":[{"family":"Childs","given":"Roy A."}],"issued":{"date-parts":[["1974"]]}},"suppress-author":true}],"schema":"https://github.com/citation-style-language/schema/raw/master/csl-citation.json"} </w:instrText>
       </w:r>
       <w:r>
         <w:fldChar w:fldCharType="separate"/>
@@ -6516,25 +6503,7 @@
           <w:kern w:val="0"/>
           <w:lang w:val="en-GB"/>
         </w:rPr>
-        <w:t xml:space="preserve">Bryan Caplan, </w:t>
-      </w:r>
-      <w:r>
-        <w:rPr>
-          <w:rFonts w:ascii="Calibri" w:cs="Calibri"/>
-          <w:i/>
-          <w:iCs/>
-          <w:kern w:val="0"/>
-          <w:lang w:val="en-GB"/>
-        </w:rPr>
-        <w:t>Why I Am Not an Austrian Economist</w:t>
-      </w:r>
-      <w:r>
-        <w:rPr>
-          <w:rFonts w:ascii="Calibri" w:cs="Calibri"/>
-          <w:kern w:val="0"/>
-          <w:lang w:val="en-GB"/>
-        </w:rPr>
-        <w:t>, Blog, 2010, https://econfaculty.gmu.edu/bcaplan/whyaust.htm.</w:t>
+        <w:t>‘Anatomy of the State’.</w:t>
       </w:r>
       <w:r>
         <w:fldChar w:fldCharType="end"/>
@@ -6562,7 +6531,7 @@
         <w:fldChar w:fldCharType="begin"/>
       </w:r>
       <w:r>
-        <w:instrText xml:space="preserve"> ADDIN ZOTERO_ITEM CSL_CITATION {"citationID":"kn2UrAQB","properties":{"formattedCitation":"\\uc0\\u8216{}Anatomy of the State\\uc0\\u8217{}.","plainCitation":"‘Anatomy of the State’.","noteIndex":46},"citationItems":[{"id":1330,"uris":["http://zotero.org/users/6238250/items/HXN7MCAK"],"itemData":{"id":1330,"type":"chapter","container-title":"Egalitarianism as a Revolt Against Nature and Other Essays","publisher":"Libertarian Review Press","title":"Anatomy of the State","author":[{"family":"Rothbard","given":"Murray N."}],"editor":[{"family":"Childs","given":"Roy A."}],"issued":{"date-parts":[["1974"]]}},"suppress-author":true}],"schema":"https://github.com/citation-style-language/schema/raw/master/csl-citation.json"} </w:instrText>
+        <w:instrText xml:space="preserve"> ADDIN ZOTERO_ITEM CSL_CITATION {"citationID":"lTRUqKB5","properties":{"formattedCitation":"Simmons, \\uc0\\u8216{}Tacit Consent and Political Obligation\\uc0\\u8217{}.","plainCitation":"Simmons, ‘Tacit Consent and Political Obligation’.","noteIndex":47},"citationItems":[{"id":373,"uris":["http://zotero.org/users/6238250/items/JV5LAJF8"],"itemData":{"id":373,"type":"article-journal","container-title":"Philosophy and Public Affairs","issue":"3","page":"274-291","title":"Tacit Consent and Political Obligation","volume":"5","author":[{"family":"Simmons","given":"A. John"}],"issued":{"date-parts":[["1976"]]}}}],"schema":"https://github.com/citation-style-language/schema/raw/master/csl-citation.json"} </w:instrText>
       </w:r>
       <w:r>
         <w:fldChar w:fldCharType="separate"/>
@@ -6573,7 +6542,7 @@
           <w:kern w:val="0"/>
           <w:lang w:val="en-GB"/>
         </w:rPr>
-        <w:t>‘Anatomy of the State’.</w:t>
+        <w:t>Simmons, ‘Tacit Consent and Political Obligation’.</w:t>
       </w:r>
       <w:r>
         <w:fldChar w:fldCharType="end"/>
@@ -6601,7 +6570,7 @@
         <w:fldChar w:fldCharType="begin"/>
       </w:r>
       <w:r>
-        <w:instrText xml:space="preserve"> ADDIN ZOTERO_ITEM CSL_CITATION {"citationID":"lTRUqKB5","properties":{"formattedCitation":"Simmons, \\uc0\\u8216{}Tacit Consent and Political Obligation\\uc0\\u8217{}.","plainCitation":"Simmons, ‘Tacit Consent and Political Obligation’.","noteIndex":47},"citationItems":[{"id":373,"uris":["http://zotero.org/users/6238250/items/JV5LAJF8"],"itemData":{"id":373,"type":"article-journal","container-title":"Philosophy and Public Affairs","issue":"3","page":"274-291","title":"Tacit Consent and Political Obligation","volume":"5","author":[{"family":"Simmons","given":"A. John"}],"issued":{"date-parts":[["1976"]]}}}],"schema":"https://github.com/citation-style-language/schema/raw/master/csl-citation.json"} </w:instrText>
+        <w:instrText xml:space="preserve"> ADDIN ZOTERO_ITEM CSL_CITATION {"citationID":"9ZgpZ180","properties":{"formattedCitation":"{\\i{}For A New Liberty: The Libertarian Manifesto} (Self-Published, 1973), ch. 12.","plainCitation":"For A New Liberty: The Libertarian Manifesto (Self-Published, 1973), ch. 12.","noteIndex":48},"citationItems":[{"id":109,"uris":["http://zotero.org/users/6238250/items/67YJQA3B"],"itemData":{"id":109,"type":"book","publisher":"Self-Published","title":"For A New Liberty: The Libertarian Manifesto","author":[{"family":"Rothbard","given":"Murray N."}],"issued":{"date-parts":[["1973"]]}},"locator":"12","label":"chapter","suppress-author":true}],"schema":"https://github.com/citation-style-language/schema/raw/master/csl-citation.json"} </w:instrText>
       </w:r>
       <w:r>
         <w:fldChar w:fldCharType="separate"/>
@@ -6609,10 +6578,20 @@
       <w:r>
         <w:rPr>
           <w:rFonts w:ascii="Calibri" w:cs="Calibri"/>
-          <w:kern w:val="0"/>
-          <w:lang w:val="en-GB"/>
-        </w:rPr>
-        <w:t>Simmons, ‘Tacit Consent and Political Obligation’.</w:t>
+          <w:i/>
+          <w:iCs/>
+          <w:kern w:val="0"/>
+          <w:lang w:val="en-GB"/>
+        </w:rPr>
+        <w:t>For A New Liberty: The Libertarian Manifesto</w:t>
+      </w:r>
+      <w:r>
+        <w:rPr>
+          <w:rFonts w:ascii="Calibri" w:cs="Calibri"/>
+          <w:kern w:val="0"/>
+          <w:lang w:val="en-GB"/>
+        </w:rPr>
+        <w:t xml:space="preserve"> (Self-Published, 1973), ch. 12.</w:t>
       </w:r>
       <w:r>
         <w:fldChar w:fldCharType="end"/>
@@ -6640,7 +6619,7 @@
         <w:fldChar w:fldCharType="begin"/>
       </w:r>
       <w:r>
-        <w:instrText xml:space="preserve"> ADDIN ZOTERO_ITEM CSL_CITATION {"citationID":"9ZgpZ180","properties":{"formattedCitation":"{\\i{}For A New Liberty: The Libertarian Manifesto} (Self-Published, 1973), ch. 12.","plainCitation":"For A New Liberty: The Libertarian Manifesto (Self-Published, 1973), ch. 12.","noteIndex":48},"citationItems":[{"id":109,"uris":["http://zotero.org/users/6238250/items/67YJQA3B"],"itemData":{"id":109,"type":"book","publisher":"Self-Published","title":"For A New Liberty: The Libertarian Manifesto","author":[{"family":"Rothbard","given":"Murray N."}],"issued":{"date-parts":[["1973"]]}},"locator":"12","label":"chapter","suppress-author":true}],"schema":"https://github.com/citation-style-language/schema/raw/master/csl-citation.json"} </w:instrText>
+        <w:instrText xml:space="preserve"> ADDIN ZOTERO_ITEM CSL_CITATION {"citationID":"Pz1nhoSR","properties":{"unsorted":true,"formattedCitation":"David Friedman, {\\i{}The Machinery of Freedom: A Guide to Radical Capitalism}, 2nd edn (Open Court Publishing Company, 1989), pt 2; Morris Tannehill and Linda Tannehill, {\\i{}The Market for Liberty}, 2nd edn (The Ludwig von Mises Institute, 2007); Gary Chartier, {\\i{}Anarchy and Legal Order: Law and Politics For A Stateless Society} (Cambridge University Press, 2013).","plainCitation":"David Friedman, The Machinery of Freedom: A Guide to Radical Capitalism, 2nd edn (Open Court Publishing Company, 1989), pt 2; Morris Tannehill and Linda Tannehill, The Market for Liberty, 2nd edn (The Ludwig von Mises Institute, 2007); Gary Chartier, Anarchy and Legal Order: Law and Politics For A Stateless Society (Cambridge University Press, 2013).","noteIndex":49},"citationItems":[{"id":208,"uris":["http://zotero.org/users/6238250/items/6XXYXT6S"],"itemData":{"id":208,"type":"book","edition":"2nd","publisher":"Open Court Publishing Company","publisher-place":"LaSalle","title":"The Machinery of Freedom: A Guide to Radical Capitalism","author":[{"family":"Friedman","given":"David"}],"issued":{"date-parts":[["1989"]]}},"locator":"2","label":"part"},{"id":349,"uris":["http://zotero.org/users/6238250/items/SBEDK6AL"],"itemData":{"id":349,"type":"book","edition":"2nd","publisher":"The Ludwig von Mises Institute","publisher-place":"Auburn","title":"The Market for Liberty","author":[{"family":"Tannehill","given":"Morris"},{"family":"Tannehill","given":"Linda"}],"issued":{"date-parts":[["2007"]]}}},{"id":156,"uris":["http://zotero.org/users/6238250/items/PPPGFDWR"],"itemData":{"id":156,"type":"book","publisher":"Cambridge University Press","publisher-place":"Cambridge","title":"Anarchy and Legal Order: Law and Politics For A Stateless Society","author":[{"family":"Chartier","given":"Gary"}],"issued":{"date-parts":[["2013"]]}}}],"schema":"https://github.com/citation-style-language/schema/raw/master/csl-citation.json"} </w:instrText>
       </w:r>
       <w:r>
         <w:fldChar w:fldCharType="separate"/>
@@ -6648,38 +6627,64 @@
       <w:r>
         <w:rPr>
           <w:rFonts w:ascii="Calibri" w:cs="Calibri"/>
-          <w:i/>
-          <w:iCs/>
-          <w:kern w:val="0"/>
-          <w:lang w:val="en-GB"/>
-        </w:rPr>
-        <w:t>For A New Liberty: The Libertarian Manifesto</w:t>
-      </w:r>
-      <w:r>
-        <w:rPr>
-          <w:rFonts w:ascii="Calibri" w:cs="Calibri"/>
-          <w:kern w:val="0"/>
-          <w:lang w:val="en-GB"/>
-        </w:rPr>
-        <w:t xml:space="preserve"> (Self-Published, 1973), </w:t>
-      </w:r>
-      <w:proofErr w:type="spellStart"/>
-      <w:r>
-        <w:rPr>
-          <w:rFonts w:ascii="Calibri" w:cs="Calibri"/>
-          <w:kern w:val="0"/>
-          <w:lang w:val="en-GB"/>
-        </w:rPr>
-        <w:t>ch.</w:t>
-      </w:r>
-      <w:proofErr w:type="spellEnd"/>
-      <w:r>
-        <w:rPr>
-          <w:rFonts w:ascii="Calibri" w:cs="Calibri"/>
-          <w:kern w:val="0"/>
-          <w:lang w:val="en-GB"/>
-        </w:rPr>
-        <w:t xml:space="preserve"> 12.</w:t>
+          <w:kern w:val="0"/>
+          <w:lang w:val="en-GB"/>
+        </w:rPr>
+        <w:t xml:space="preserve">David Friedman, </w:t>
+      </w:r>
+      <w:r>
+        <w:rPr>
+          <w:rFonts w:ascii="Calibri" w:cs="Calibri"/>
+          <w:i/>
+          <w:iCs/>
+          <w:kern w:val="0"/>
+          <w:lang w:val="en-GB"/>
+        </w:rPr>
+        <w:t>The Machinery of Freedom: A Guide to Radical Capitalism</w:t>
+      </w:r>
+      <w:r>
+        <w:rPr>
+          <w:rFonts w:ascii="Calibri" w:cs="Calibri"/>
+          <w:kern w:val="0"/>
+          <w:lang w:val="en-GB"/>
+        </w:rPr>
+        <w:t xml:space="preserve">, 2nd edn (Open Court Publishing Company, 1989), pt 2; Morris Tannehill and Linda Tannehill, </w:t>
+      </w:r>
+      <w:r>
+        <w:rPr>
+          <w:rFonts w:ascii="Calibri" w:cs="Calibri"/>
+          <w:i/>
+          <w:iCs/>
+          <w:kern w:val="0"/>
+          <w:lang w:val="en-GB"/>
+        </w:rPr>
+        <w:t>The Market for Liberty</w:t>
+      </w:r>
+      <w:r>
+        <w:rPr>
+          <w:rFonts w:ascii="Calibri" w:cs="Calibri"/>
+          <w:kern w:val="0"/>
+          <w:lang w:val="en-GB"/>
+        </w:rPr>
+        <w:t xml:space="preserve">, 2nd edn (The Ludwig von Mises Institute, 2007); Gary Chartier, </w:t>
+      </w:r>
+      <w:r>
+        <w:rPr>
+          <w:rFonts w:ascii="Calibri" w:cs="Calibri"/>
+          <w:i/>
+          <w:iCs/>
+          <w:kern w:val="0"/>
+          <w:lang w:val="en-GB"/>
+        </w:rPr>
+        <w:t>Anarchy and Legal Order: Law and Politics For A Stateless Society</w:t>
+      </w:r>
+      <w:r>
+        <w:rPr>
+          <w:rFonts w:ascii="Calibri" w:cs="Calibri"/>
+          <w:kern w:val="0"/>
+          <w:lang w:val="en-GB"/>
+        </w:rPr>
+        <w:t xml:space="preserve"> (Cambridge University Press, 2013).</w:t>
       </w:r>
       <w:r>
         <w:fldChar w:fldCharType="end"/>
@@ -6707,7 +6712,7 @@
         <w:fldChar w:fldCharType="begin"/>
       </w:r>
       <w:r>
-        <w:instrText xml:space="preserve"> ADDIN ZOTERO_ITEM CSL_CITATION {"citationID":"Pz1nhoSR","properties":{"unsorted":true,"formattedCitation":"David Friedman, {\\i{}The Machinery of Freedom: A Guide to Radical Capitalism}, 2nd edn (Open Court Publishing Company, 1989), pt 2; Morris Tannehill and Linda Tannehill, {\\i{}The Market for Liberty}, 2nd edn (The Ludwig von Mises Institute, 2007); Gary Chartier, {\\i{}Anarchy and Legal Order: Law and Politics For A Stateless Society} (Cambridge University Press, 2013).","plainCitation":"David Friedman, The Machinery of Freedom: A Guide to Radical Capitalism, 2nd edn (Open Court Publishing Company, 1989), pt 2; Morris Tannehill and Linda Tannehill, The Market for Liberty, 2nd edn (The Ludwig von Mises Institute, 2007); Gary Chartier, Anarchy and Legal Order: Law and Politics For A Stateless Society (Cambridge University Press, 2013).","noteIndex":49},"citationItems":[{"id":208,"uris":["http://zotero.org/users/6238250/items/6XXYXT6S"],"itemData":{"id":208,"type":"book","edition":"2nd","publisher":"Open Court Publishing Company","publisher-place":"LaSalle","title":"The Machinery of Freedom: A Guide to Radical Capitalism","author":[{"family":"Friedman","given":"David"}],"issued":{"date-parts":[["1989"]]}},"locator":"2","label":"part"},{"id":349,"uris":["http://zotero.org/users/6238250/items/SBEDK6AL"],"itemData":{"id":349,"type":"book","edition":"2nd","publisher":"The Ludwig von Mises Institute","publisher-place":"Auburn","title":"The Market for Liberty","author":[{"family":"Tannehill","given":"Morris"},{"family":"Tannehill","given":"Linda"}],"issued":{"date-parts":[["2007"]]}}},{"id":156,"uris":["http://zotero.org/users/6238250/items/PPPGFDWR"],"itemData":{"id":156,"type":"book","publisher":"Cambridge University Press","publisher-place":"Cambridge","title":"Anarchy and Legal Order: Law and Politics For A Stateless Society","author":[{"family":"Chartier","given":"Gary"}],"issued":{"date-parts":[["2013"]]}}}],"schema":"https://github.com/citation-style-language/schema/raw/master/csl-citation.json"} </w:instrText>
+        <w:instrText xml:space="preserve"> ADDIN ZOTERO_ITEM CSL_CITATION {"citationID":"Eu3ZJxy2","properties":{"formattedCitation":"Robert P. Murphy, {\\i{}Chaos Theory: Two Essays on Market Anarchy}, 2nd edn (The Ludwig von Mises Institute, 2010).","plainCitation":"Robert P. Murphy, Chaos Theory: Two Essays on Market Anarchy, 2nd edn (The Ludwig von Mises Institute, 2010).","noteIndex":50},"citationItems":[{"id":351,"uris":["http://zotero.org/users/6238250/items/J4UCX8W8"],"itemData":{"id":351,"type":"book","edition":"2nd","publisher":"The Ludwig von Mises Institute","publisher-place":"Auburn","title":"Chaos Theory: Two Essays on Market Anarchy","author":[{"family":"Murphy","given":"Robert P."}],"issued":{"date-parts":[["2010"]]}}}],"schema":"https://github.com/citation-style-language/schema/raw/master/csl-citation.json"} </w:instrText>
       </w:r>
       <w:r>
         <w:fldChar w:fldCharType="separate"/>
@@ -6718,141 +6723,25 @@
           <w:kern w:val="0"/>
           <w:lang w:val="en-GB"/>
         </w:rPr>
-        <w:t xml:space="preserve">David Friedman, </w:t>
-      </w:r>
-      <w:r>
-        <w:rPr>
-          <w:rFonts w:ascii="Calibri" w:cs="Calibri"/>
-          <w:i/>
-          <w:iCs/>
-          <w:kern w:val="0"/>
-          <w:lang w:val="en-GB"/>
-        </w:rPr>
-        <w:t>The Machinery of Freedom: A Guide to Radical Capitalism</w:t>
-      </w:r>
-      <w:r>
-        <w:rPr>
-          <w:rFonts w:ascii="Calibri" w:cs="Calibri"/>
-          <w:kern w:val="0"/>
-          <w:lang w:val="en-GB"/>
-        </w:rPr>
-        <w:t xml:space="preserve">, 2nd </w:t>
-      </w:r>
-      <w:proofErr w:type="spellStart"/>
-      <w:r>
-        <w:rPr>
-          <w:rFonts w:ascii="Calibri" w:cs="Calibri"/>
-          <w:kern w:val="0"/>
-          <w:lang w:val="en-GB"/>
-        </w:rPr>
-        <w:t>edn</w:t>
-      </w:r>
-      <w:proofErr w:type="spellEnd"/>
-      <w:r>
-        <w:rPr>
-          <w:rFonts w:ascii="Calibri" w:cs="Calibri"/>
-          <w:kern w:val="0"/>
-          <w:lang w:val="en-GB"/>
-        </w:rPr>
-        <w:t xml:space="preserve"> (Open Court Publishing Company, 1989), pt 2; Morris Tannehill and Linda Tannehill, </w:t>
-      </w:r>
-      <w:r>
-        <w:rPr>
-          <w:rFonts w:ascii="Calibri" w:cs="Calibri"/>
-          <w:i/>
-          <w:iCs/>
-          <w:kern w:val="0"/>
-          <w:lang w:val="en-GB"/>
-        </w:rPr>
-        <w:t>The Market for Liberty</w:t>
-      </w:r>
-      <w:r>
-        <w:rPr>
-          <w:rFonts w:ascii="Calibri" w:cs="Calibri"/>
-          <w:kern w:val="0"/>
-          <w:lang w:val="en-GB"/>
-        </w:rPr>
-        <w:t xml:space="preserve">, 2nd </w:t>
-      </w:r>
-      <w:proofErr w:type="spellStart"/>
-      <w:r>
-        <w:rPr>
-          <w:rFonts w:ascii="Calibri" w:cs="Calibri"/>
-          <w:kern w:val="0"/>
-          <w:lang w:val="en-GB"/>
-        </w:rPr>
-        <w:t>edn</w:t>
-      </w:r>
-      <w:proofErr w:type="spellEnd"/>
-      <w:r>
-        <w:rPr>
-          <w:rFonts w:ascii="Calibri" w:cs="Calibri"/>
-          <w:kern w:val="0"/>
-          <w:lang w:val="en-GB"/>
-        </w:rPr>
-        <w:t xml:space="preserve"> (The Ludwig von Mises Institute, 2007); Gary Chartier, </w:t>
-      </w:r>
-      <w:r>
-        <w:rPr>
-          <w:rFonts w:ascii="Calibri" w:cs="Calibri"/>
-          <w:i/>
-          <w:iCs/>
-          <w:kern w:val="0"/>
-          <w:lang w:val="en-GB"/>
-        </w:rPr>
-        <w:t xml:space="preserve">Anarchy and Legal Order: Law and Politics </w:t>
-      </w:r>
-      <w:proofErr w:type="gramStart"/>
-      <w:r>
-        <w:rPr>
-          <w:rFonts w:ascii="Calibri" w:cs="Calibri"/>
-          <w:i/>
-          <w:iCs/>
-          <w:kern w:val="0"/>
-          <w:lang w:val="en-GB"/>
-        </w:rPr>
-        <w:t>For</w:t>
-      </w:r>
-      <w:proofErr w:type="gramEnd"/>
-      <w:r>
-        <w:rPr>
-          <w:rFonts w:ascii="Calibri" w:cs="Calibri"/>
-          <w:i/>
-          <w:iCs/>
-          <w:kern w:val="0"/>
-          <w:lang w:val="en-GB"/>
-        </w:rPr>
-        <w:t xml:space="preserve"> </w:t>
-      </w:r>
-      <w:proofErr w:type="gramStart"/>
-      <w:r>
-        <w:rPr>
-          <w:rFonts w:ascii="Calibri" w:cs="Calibri"/>
-          <w:i/>
-          <w:iCs/>
-          <w:kern w:val="0"/>
-          <w:lang w:val="en-GB"/>
-        </w:rPr>
-        <w:t>A</w:t>
-      </w:r>
-      <w:proofErr w:type="gramEnd"/>
-      <w:r>
-        <w:rPr>
-          <w:rFonts w:ascii="Calibri" w:cs="Calibri"/>
-          <w:i/>
-          <w:iCs/>
-          <w:kern w:val="0"/>
-          <w:lang w:val="en-GB"/>
-        </w:rPr>
-        <w:t xml:space="preserve"> Stateless Society</w:t>
-      </w:r>
-      <w:r>
-        <w:rPr>
-          <w:rFonts w:ascii="Calibri" w:cs="Calibri"/>
-          <w:kern w:val="0"/>
-          <w:lang w:val="en-GB"/>
-        </w:rPr>
-        <w:t xml:space="preserve"> (Cambridge University Press, 2013).</w:t>
+        <w:t xml:space="preserve">Robert P. Murphy, </w:t>
+      </w:r>
+      <w:r>
+        <w:rPr>
+          <w:rFonts w:ascii="Calibri" w:cs="Calibri"/>
+          <w:i/>
+          <w:iCs/>
+          <w:kern w:val="0"/>
+          <w:lang w:val="en-GB"/>
+        </w:rPr>
+        <w:t>Chaos Theory: Two Essays on Market Anarchy</w:t>
+      </w:r>
+      <w:r>
+        <w:rPr>
+          <w:rFonts w:ascii="Calibri" w:cs="Calibri"/>
+          <w:kern w:val="0"/>
+          <w:lang w:val="en-GB"/>
+        </w:rPr>
+        <w:t>, 2nd edn (The Ludwig von Mises Institute, 2010).</w:t>
       </w:r>
       <w:r>
         <w:fldChar w:fldCharType="end"/>
@@ -6880,7 +6769,7 @@
         <w:fldChar w:fldCharType="begin"/>
       </w:r>
       <w:r>
-        <w:instrText xml:space="preserve"> ADDIN ZOTERO_ITEM CSL_CITATION {"citationID":"Eu3ZJxy2","properties":{"formattedCitation":"Robert P. Murphy, {\\i{}Chaos Theory: Two Essays on Market Anarchy}, 2nd edn (The Ludwig von Mises Institute, 2010).","plainCitation":"Robert P. Murphy, Chaos Theory: Two Essays on Market Anarchy, 2nd edn (The Ludwig von Mises Institute, 2010).","noteIndex":50},"citationItems":[{"id":351,"uris":["http://zotero.org/users/6238250/items/J4UCX8W8"],"itemData":{"id":351,"type":"book","edition":"2nd","publisher":"The Ludwig von Mises Institute","publisher-place":"Auburn","title":"Chaos Theory: Two Essays on Market Anarchy","author":[{"family":"Murphy","given":"Robert P."}],"issued":{"date-parts":[["2010"]]}}}],"schema":"https://github.com/citation-style-language/schema/raw/master/csl-citation.json"} </w:instrText>
+        <w:instrText xml:space="preserve"> ADDIN ZOTERO_ITEM CSL_CITATION {"citationID":"tIb51xYQ","properties":{"formattedCitation":"Roderick T. Long, \\uc0\\u8216{}Market Anarchism as Constitutionalism\\uc0\\u8217{}, in {\\i{}Anarchism/Minarchism: Is a Government Part of a Free Country?}, ed. Roderick T. Long and Tibor R. Machan (Ashgate Publishing, 2008).","plainCitation":"Roderick T. Long, ‘Market Anarchism as Constitutionalism’, in Anarchism/Minarchism: Is a Government Part of a Free Country?, ed. Roderick T. Long and Tibor R. Machan (Ashgate Publishing, 2008).","noteIndex":51},"citationItems":[{"id":698,"uris":["http://zotero.org/users/6238250/items/YM433T3D"],"itemData":{"id":698,"type":"chapter","container-title":"Anarchism/Minarchism: Is a Government Part of a Free Country?","publisher":"Ashgate Publishing","publisher-place":"Aldershot","title":"Market Anarchism as Constitutionalism","author":[{"family":"Long","given":"Roderick T."}],"editor":[{"family":"Long","given":"Roderick T."},{"family":"Machan","given":"Tibor R."}],"issued":{"date-parts":[["2008"]]}}}],"schema":"https://github.com/citation-style-language/schema/raw/master/csl-citation.json"} </w:instrText>
       </w:r>
       <w:r>
         <w:fldChar w:fldCharType="separate"/>
@@ -6891,43 +6780,25 @@
           <w:kern w:val="0"/>
           <w:lang w:val="en-GB"/>
         </w:rPr>
-        <w:t xml:space="preserve">Robert P. Murphy, </w:t>
-      </w:r>
-      <w:r>
-        <w:rPr>
-          <w:rFonts w:ascii="Calibri" w:cs="Calibri"/>
-          <w:i/>
-          <w:iCs/>
-          <w:kern w:val="0"/>
-          <w:lang w:val="en-GB"/>
-        </w:rPr>
-        <w:t>Chaos Theory: Two Essays on Market Anarchy</w:t>
-      </w:r>
-      <w:r>
-        <w:rPr>
-          <w:rFonts w:ascii="Calibri" w:cs="Calibri"/>
-          <w:kern w:val="0"/>
-          <w:lang w:val="en-GB"/>
-        </w:rPr>
-        <w:t xml:space="preserve">, 2nd </w:t>
-      </w:r>
-      <w:proofErr w:type="spellStart"/>
-      <w:r>
-        <w:rPr>
-          <w:rFonts w:ascii="Calibri" w:cs="Calibri"/>
-          <w:kern w:val="0"/>
-          <w:lang w:val="en-GB"/>
-        </w:rPr>
-        <w:t>edn</w:t>
-      </w:r>
-      <w:proofErr w:type="spellEnd"/>
-      <w:r>
-        <w:rPr>
-          <w:rFonts w:ascii="Calibri" w:cs="Calibri"/>
-          <w:kern w:val="0"/>
-          <w:lang w:val="en-GB"/>
-        </w:rPr>
-        <w:t xml:space="preserve"> (The Ludwig von Mises Institute, 2010).</w:t>
+        <w:t xml:space="preserve">Roderick T. Long, ‘Market Anarchism as Constitutionalism’, in </w:t>
+      </w:r>
+      <w:r>
+        <w:rPr>
+          <w:rFonts w:ascii="Calibri" w:cs="Calibri"/>
+          <w:i/>
+          <w:iCs/>
+          <w:kern w:val="0"/>
+          <w:lang w:val="en-GB"/>
+        </w:rPr>
+        <w:t>Anarchism/Minarchism: Is a Government Part of a Free Country?</w:t>
+      </w:r>
+      <w:r>
+        <w:rPr>
+          <w:rFonts w:ascii="Calibri" w:cs="Calibri"/>
+          <w:kern w:val="0"/>
+          <w:lang w:val="en-GB"/>
+        </w:rPr>
+        <w:t>, ed. Roderick T. Long and Tibor R. Machan (Ashgate Publishing, 2008).</w:t>
       </w:r>
       <w:r>
         <w:fldChar w:fldCharType="end"/>
@@ -6955,7 +6826,7 @@
         <w:fldChar w:fldCharType="begin"/>
       </w:r>
       <w:r>
-        <w:instrText xml:space="preserve"> ADDIN ZOTERO_ITEM CSL_CITATION {"citationID":"tIb51xYQ","properties":{"formattedCitation":"Roderick T. Long, \\uc0\\u8216{}Market Anarchism as Constitutionalism\\uc0\\u8217{}, in {\\i{}Anarchism/Minarchism: Is a Government Part of a Free Country?}, ed. Roderick T. Long and Tibor R. Machan (Ashgate Publishing, 2008).","plainCitation":"Roderick T. Long, ‘Market Anarchism as Constitutionalism’, in Anarchism/Minarchism: Is a Government Part of a Free Country?, ed. Roderick T. Long and Tibor R. Machan (Ashgate Publishing, 2008).","noteIndex":51},"citationItems":[{"id":698,"uris":["http://zotero.org/users/6238250/items/YM433T3D"],"itemData":{"id":698,"type":"chapter","container-title":"Anarchism/Minarchism: Is a Government Part of a Free Country?","publisher":"Ashgate Publishing","publisher-place":"Aldershot","title":"Market Anarchism as Constitutionalism","author":[{"family":"Long","given":"Roderick T."}],"editor":[{"family":"Long","given":"Roderick T."},{"family":"Machan","given":"Tibor R."}],"issued":{"date-parts":[["2008"]]}}}],"schema":"https://github.com/citation-style-language/schema/raw/master/csl-citation.json"} </w:instrText>
+        <w:instrText xml:space="preserve"> ADDIN ZOTERO_ITEM CSL_CITATION {"citationID":"IoR4xymG","properties":{"formattedCitation":"Nozick, {\\i{}Anarchy, State, and Utopia} esp ch. 5.","plainCitation":"Nozick, Anarchy, State, and Utopia esp ch. 5.","noteIndex":52},"citationItems":[{"id":307,"uris":["http://zotero.org/users/6238250/items/RGFGQEDS"],"itemData":{"id":307,"type":"book","publisher":"Basic Books","publisher-place":"New York","title":"Anarchy, State, and Utopia","author":[{"family":"Nozick","given":"Robert"}],"issued":{"date-parts":[["1974"]]}},"suffix":"esp ch. 5"}],"schema":"https://github.com/citation-style-language/schema/raw/master/csl-citation.json"} </w:instrText>
       </w:r>
       <w:r>
         <w:fldChar w:fldCharType="separate"/>
@@ -6966,67 +6837,25 @@
           <w:kern w:val="0"/>
           <w:lang w:val="en-GB"/>
         </w:rPr>
-        <w:t xml:space="preserve">Roderick T. Long, ‘Market Anarchism as Constitutionalism’, in </w:t>
-      </w:r>
-      <w:r>
-        <w:rPr>
-          <w:rFonts w:ascii="Calibri" w:cs="Calibri"/>
-          <w:i/>
-          <w:iCs/>
-          <w:kern w:val="0"/>
-          <w:lang w:val="en-GB"/>
-        </w:rPr>
-        <w:t>Anarchism/</w:t>
-      </w:r>
-      <w:proofErr w:type="spellStart"/>
-      <w:r>
-        <w:rPr>
-          <w:rFonts w:ascii="Calibri" w:cs="Calibri"/>
-          <w:i/>
-          <w:iCs/>
-          <w:kern w:val="0"/>
-          <w:lang w:val="en-GB"/>
-        </w:rPr>
-        <w:t>Minarchism</w:t>
-      </w:r>
-      <w:proofErr w:type="spellEnd"/>
-      <w:r>
-        <w:rPr>
-          <w:rFonts w:ascii="Calibri" w:cs="Calibri"/>
-          <w:i/>
-          <w:iCs/>
-          <w:kern w:val="0"/>
-          <w:lang w:val="en-GB"/>
-        </w:rPr>
-        <w:t xml:space="preserve">: Is a Government Part of a Free </w:t>
-      </w:r>
-      <w:proofErr w:type="gramStart"/>
-      <w:r>
-        <w:rPr>
-          <w:rFonts w:ascii="Calibri" w:cs="Calibri"/>
-          <w:i/>
-          <w:iCs/>
-          <w:kern w:val="0"/>
-          <w:lang w:val="en-GB"/>
-        </w:rPr>
-        <w:t>Country?</w:t>
-      </w:r>
-      <w:r>
-        <w:rPr>
-          <w:rFonts w:ascii="Calibri" w:cs="Calibri"/>
-          <w:kern w:val="0"/>
-          <w:lang w:val="en-GB"/>
-        </w:rPr>
-        <w:t>,</w:t>
-      </w:r>
-      <w:proofErr w:type="gramEnd"/>
-      <w:r>
-        <w:rPr>
-          <w:rFonts w:ascii="Calibri" w:cs="Calibri"/>
-          <w:kern w:val="0"/>
-          <w:lang w:val="en-GB"/>
-        </w:rPr>
-        <w:t xml:space="preserve"> ed. Roderick T. Long and Tibor R. Machan (Ashgate Publishing, 2008).</w:t>
+        <w:t xml:space="preserve">Nozick, </w:t>
+      </w:r>
+      <w:r>
+        <w:rPr>
+          <w:rFonts w:ascii="Calibri" w:cs="Calibri"/>
+          <w:i/>
+          <w:iCs/>
+          <w:kern w:val="0"/>
+          <w:lang w:val="en-GB"/>
+        </w:rPr>
+        <w:t>Anarchy, State, and Utopia</w:t>
+      </w:r>
+      <w:r>
+        <w:rPr>
+          <w:rFonts w:ascii="Calibri" w:cs="Calibri"/>
+          <w:kern w:val="0"/>
+          <w:lang w:val="en-GB"/>
+        </w:rPr>
+        <w:t xml:space="preserve"> esp ch. 5.</w:t>
       </w:r>
       <w:r>
         <w:fldChar w:fldCharType="end"/>
@@ -7054,7 +6883,7 @@
         <w:fldChar w:fldCharType="begin"/>
       </w:r>
       <w:r>
-        <w:instrText xml:space="preserve"> ADDIN ZOTERO_ITEM CSL_CITATION {"citationID":"IoR4xymG","properties":{"formattedCitation":"Nozick, {\\i{}Anarchy, State, and Utopia} esp ch. 5.","plainCitation":"Nozick, Anarchy, State, and Utopia esp ch. 5.","noteIndex":52},"citationItems":[{"id":307,"uris":["http://zotero.org/users/6238250/items/RGFGQEDS"],"itemData":{"id":307,"type":"book","publisher":"Basic Books","publisher-place":"New York","title":"Anarchy, State, and Utopia","author":[{"family":"Nozick","given":"Robert"}],"issued":{"date-parts":[["1974"]]}},"suffix":"esp ch. 5"}],"schema":"https://github.com/citation-style-language/schema/raw/master/csl-citation.json"} </w:instrText>
+        <w:instrText xml:space="preserve"> ADDIN ZOTERO_ITEM CSL_CITATION {"citationID":"6HiEqOny","properties":{"formattedCitation":"cf. Ralf M. Bader, \\uc0\\u8216{}De Facto Monopolies and the Justification of the State\\uc0\\u8217{}, in {\\i{}The Routledge Handbook of Anarchy and Anarchist Thought}, ed. Gary Chartier and Chad Van Shoelandt (Routledge, 2021).","plainCitation":"cf. Ralf M. Bader, ‘De Facto Monopolies and the Justification of the State’, in The Routledge Handbook of Anarchy and Anarchist Thought, ed. Gary Chartier and Chad Van Shoelandt (Routledge, 2021).","noteIndex":53},"citationItems":[{"id":688,"uris":["http://zotero.org/users/6238250/items/M2K535DE"],"itemData":{"id":688,"type":"chapter","container-title":"The Routledge Handbook of Anarchy and Anarchist Thought","publisher":"Routledge","publisher-place":"New York","title":"De Facto Monopolies and the Justification of the State","author":[{"family":"Bader","given":"Ralf M."}],"editor":[{"family":"Chartier","given":"Gary"},{"family":"Van Shoelandt","given":"Chad"}],"issued":{"date-parts":[["2021"]]}},"prefix":"cf."}],"schema":"https://github.com/citation-style-language/schema/raw/master/csl-citation.json"} </w:instrText>
       </w:r>
       <w:r>
         <w:fldChar w:fldCharType="separate"/>
@@ -7065,61 +6894,33 @@
           <w:kern w:val="0"/>
           <w:lang w:val="en-GB"/>
         </w:rPr>
-        <w:t xml:space="preserve">Nozick, </w:t>
-      </w:r>
-      <w:r>
-        <w:rPr>
-          <w:rFonts w:ascii="Calibri" w:cs="Calibri"/>
-          <w:i/>
-          <w:iCs/>
-          <w:kern w:val="0"/>
-          <w:lang w:val="en-GB"/>
-        </w:rPr>
-        <w:t>Anarchy, State, and Utopia</w:t>
-      </w:r>
-      <w:r>
-        <w:rPr>
-          <w:rFonts w:ascii="Calibri" w:cs="Calibri"/>
-          <w:kern w:val="0"/>
-          <w:lang w:val="en-GB"/>
-        </w:rPr>
-        <w:t xml:space="preserve"> </w:t>
-      </w:r>
-      <w:proofErr w:type="spellStart"/>
-      <w:r>
-        <w:rPr>
-          <w:rFonts w:ascii="Calibri" w:cs="Calibri"/>
-          <w:kern w:val="0"/>
-          <w:lang w:val="en-GB"/>
-        </w:rPr>
-        <w:t>esp</w:t>
-      </w:r>
-      <w:proofErr w:type="spellEnd"/>
-      <w:r>
-        <w:rPr>
-          <w:rFonts w:ascii="Calibri" w:cs="Calibri"/>
-          <w:kern w:val="0"/>
-          <w:lang w:val="en-GB"/>
-        </w:rPr>
-        <w:t xml:space="preserve"> </w:t>
-      </w:r>
-      <w:proofErr w:type="spellStart"/>
-      <w:r>
-        <w:rPr>
-          <w:rFonts w:ascii="Calibri" w:cs="Calibri"/>
-          <w:kern w:val="0"/>
-          <w:lang w:val="en-GB"/>
-        </w:rPr>
-        <w:t>ch.</w:t>
-      </w:r>
-      <w:proofErr w:type="spellEnd"/>
-      <w:r>
-        <w:rPr>
-          <w:rFonts w:ascii="Calibri" w:cs="Calibri"/>
-          <w:kern w:val="0"/>
-          <w:lang w:val="en-GB"/>
-        </w:rPr>
-        <w:t xml:space="preserve"> 5.</w:t>
+        <w:t>C</w:t>
+      </w:r>
+      <w:r>
+        <w:rPr>
+          <w:rFonts w:ascii="Calibri" w:cs="Calibri"/>
+          <w:kern w:val="0"/>
+          <w:lang w:val="en-GB"/>
+        </w:rPr>
+        <w:t xml:space="preserve">f. Ralf M. Bader, ‘De Facto Monopolies and the Justification of the State’, in </w:t>
+      </w:r>
+      <w:r>
+        <w:rPr>
+          <w:rFonts w:ascii="Calibri" w:cs="Calibri"/>
+          <w:i/>
+          <w:iCs/>
+          <w:kern w:val="0"/>
+          <w:lang w:val="en-GB"/>
+        </w:rPr>
+        <w:t>The Routledge Handbook of Anarchy and Anarchist Thought</w:t>
+      </w:r>
+      <w:r>
+        <w:rPr>
+          <w:rFonts w:ascii="Calibri" w:cs="Calibri"/>
+          <w:kern w:val="0"/>
+          <w:lang w:val="en-GB"/>
+        </w:rPr>
+        <w:t>, ed. Gary Chartier and Chad Van Shoelandt (Routledge, 2021).</w:t>
       </w:r>
       <w:r>
         <w:fldChar w:fldCharType="end"/>
@@ -7147,7 +6948,7 @@
         <w:fldChar w:fldCharType="begin"/>
       </w:r>
       <w:r>
-        <w:instrText xml:space="preserve"> ADDIN ZOTERO_ITEM CSL_CITATION {"citationID":"6HiEqOny","properties":{"formattedCitation":"cf. Ralf M. Bader, \\uc0\\u8216{}De Facto Monopolies and the Justification of the State\\uc0\\u8217{}, in {\\i{}The Routledge Handbook of Anarchy and Anarchist Thought}, ed. Gary Chartier and Chad Van Shoelandt (Routledge, 2021).","plainCitation":"cf. Ralf M. Bader, ‘De Facto Monopolies and the Justification of the State’, in The Routledge Handbook of Anarchy and Anarchist Thought, ed. Gary Chartier and Chad Van Shoelandt (Routledge, 2021).","noteIndex":53},"citationItems":[{"id":688,"uris":["http://zotero.org/users/6238250/items/M2K535DE"],"itemData":{"id":688,"type":"chapter","container-title":"The Routledge Handbook of Anarchy and Anarchist Thought","publisher":"Routledge","publisher-place":"New York","title":"De Facto Monopolies and the Justification of the State","author":[{"family":"Bader","given":"Ralf M."}],"editor":[{"family":"Chartier","given":"Gary"},{"family":"Van Shoelandt","given":"Chad"}],"issued":{"date-parts":[["2021"]]}},"prefix":"cf."}],"schema":"https://github.com/citation-style-language/schema/raw/master/csl-citation.json"} </w:instrText>
+        <w:instrText xml:space="preserve"> ADDIN ZOTERO_ITEM CSL_CITATION {"citationID":"XcBtQPuz","properties":{"formattedCitation":"Rothbard, {\\i{}The Ethics of Liberty}, ch. 29.","plainCitation":"Rothbard, The Ethics of Liberty, ch. 29.","noteIndex":54},"citationItems":[{"id":108,"uris":["http://zotero.org/users/6238250/items/L2A34JC4"],"itemData":{"id":108,"type":"book","publisher":"New York University Press","publisher-place":"New York","title":"The Ethics of Liberty","author":[{"family":"Rothbard","given":"Murray N."}],"issued":{"date-parts":[["1998"]]}},"locator":"29","label":"chapter"}],"schema":"https://github.com/citation-style-language/schema/raw/master/csl-citation.json"} </w:instrText>
       </w:r>
       <w:r>
         <w:fldChar w:fldCharType="separate"/>
@@ -7158,63 +6959,6 @@
           <w:kern w:val="0"/>
           <w:lang w:val="en-GB"/>
         </w:rPr>
-        <w:t xml:space="preserve">cf. Ralf M. Bader, ‘De Facto Monopolies and the Justification of the State’, in </w:t>
-      </w:r>
-      <w:r>
-        <w:rPr>
-          <w:rFonts w:ascii="Calibri" w:cs="Calibri"/>
-          <w:i/>
-          <w:iCs/>
-          <w:kern w:val="0"/>
-          <w:lang w:val="en-GB"/>
-        </w:rPr>
-        <w:t>The Routledge Handbook of Anarchy and Anarchist Thought</w:t>
-      </w:r>
-      <w:r>
-        <w:rPr>
-          <w:rFonts w:ascii="Calibri" w:cs="Calibri"/>
-          <w:kern w:val="0"/>
-          <w:lang w:val="en-GB"/>
-        </w:rPr>
-        <w:t>, ed. Gary Chartier and Chad Van Shoelandt (Routledge, 2021).</w:t>
-      </w:r>
-      <w:r>
-        <w:fldChar w:fldCharType="end"/>
-      </w:r>
-    </w:p>
-  </w:footnote>
-  <w:footnote w:id="54">
-    <w:p>
-      <w:pPr>
-        <w:pStyle w:val="FootnoteText"/>
-        <w:rPr>
-          <w:lang w:val="en-GB"/>
-        </w:rPr>
-      </w:pPr>
-      <w:r>
-        <w:rPr>
-          <w:rStyle w:val="FootnoteReference"/>
-        </w:rPr>
-        <w:footnoteRef/>
-      </w:r>
-      <w:r>
-        <w:t xml:space="preserve"> </w:t>
-      </w:r>
-      <w:r>
-        <w:fldChar w:fldCharType="begin"/>
-      </w:r>
-      <w:r>
-        <w:instrText xml:space="preserve"> ADDIN ZOTERO_ITEM CSL_CITATION {"citationID":"XcBtQPuz","properties":{"formattedCitation":"Rothbard, {\\i{}The Ethics of Liberty}, ch. 29.","plainCitation":"Rothbard, The Ethics of Liberty, ch. 29.","noteIndex":54},"citationItems":[{"id":108,"uris":["http://zotero.org/users/6238250/items/L2A34JC4"],"itemData":{"id":108,"type":"book","publisher":"New York University Press","publisher-place":"New York","title":"The Ethics of Liberty","author":[{"family":"Rothbard","given":"Murray N."}],"issued":{"date-parts":[["1998"]]}},"locator":"29","label":"chapter"}],"schema":"https://github.com/citation-style-language/schema/raw/master/csl-citation.json"} </w:instrText>
-      </w:r>
-      <w:r>
-        <w:fldChar w:fldCharType="separate"/>
-      </w:r>
-      <w:r>
-        <w:rPr>
-          <w:rFonts w:ascii="Calibri" w:cs="Calibri"/>
-          <w:kern w:val="0"/>
-          <w:lang w:val="en-GB"/>
-        </w:rPr>
         <w:t xml:space="preserve">Rothbard, </w:t>
       </w:r>
       <w:r>
@@ -7233,25 +6977,7 @@
           <w:kern w:val="0"/>
           <w:lang w:val="en-GB"/>
         </w:rPr>
-        <w:t xml:space="preserve">, </w:t>
-      </w:r>
-      <w:proofErr w:type="spellStart"/>
-      <w:r>
-        <w:rPr>
-          <w:rFonts w:ascii="Calibri" w:cs="Calibri"/>
-          <w:kern w:val="0"/>
-          <w:lang w:val="en-GB"/>
-        </w:rPr>
-        <w:t>ch.</w:t>
-      </w:r>
-      <w:proofErr w:type="spellEnd"/>
-      <w:r>
-        <w:rPr>
-          <w:rFonts w:ascii="Calibri" w:cs="Calibri"/>
-          <w:kern w:val="0"/>
-          <w:lang w:val="en-GB"/>
-        </w:rPr>
-        <w:t xml:space="preserve"> 29.</w:t>
+        <w:t>, ch. 29.</w:t>
       </w:r>
       <w:r>
         <w:fldChar w:fldCharType="end"/>

</xml_diff>